<commit_message>
Move custom block requirement from Pong to Platform game
</commit_message>
<xml_diff>
--- a/Projects/Projects Word/Project 2 Pong.docx
+++ b/Projects/Projects Word/Project 2 Pong.docx
@@ -1,6 +1,6 @@
 
 <file path=word/document.xml><?xml version="1.0" encoding="utf-8"?>
-<w:document xmlns:wpc="http://schemas.microsoft.com/office/word/2010/wordprocessingCanvas" xmlns:mo="http://schemas.microsoft.com/office/mac/office/2008/main" xmlns:mc="http://schemas.openxmlformats.org/markup-compatibility/2006" xmlns:mv="urn:schemas-microsoft-com:mac:vml" xmlns:o="urn:schemas-microsoft-com:office:office" xmlns:r="http://schemas.openxmlformats.org/officeDocument/2006/relationships" xmlns:m="http://schemas.openxmlformats.org/officeDocument/2006/math" xmlns:v="urn:schemas-microsoft-com:vml" xmlns:wp14="http://schemas.microsoft.com/office/word/2010/wordprocessingDrawing" xmlns:wp="http://schemas.openxmlformats.org/drawingml/2006/wordprocessingDrawing" xmlns:w10="urn:schemas-microsoft-com:office:word" xmlns:w="http://schemas.openxmlformats.org/wordprocessingml/2006/main" xmlns:w14="http://schemas.microsoft.com/office/word/2010/wordml" xmlns:wpg="http://schemas.microsoft.com/office/word/2010/wordprocessingGroup" xmlns:wpi="http://schemas.microsoft.com/office/word/2010/wordprocessingInk" xmlns:wne="http://schemas.microsoft.com/office/word/2006/wordml" xmlns:wps="http://schemas.microsoft.com/office/word/2010/wordprocessingShape" mc:Ignorable="w14 wp14">
+<w:document xmlns:wpc="http://schemas.microsoft.com/office/word/2010/wordprocessingCanvas" xmlns:cx="http://schemas.microsoft.com/office/drawing/2014/chartex" xmlns:cx1="http://schemas.microsoft.com/office/drawing/2015/9/8/chartex" xmlns:cx2="http://schemas.microsoft.com/office/drawing/2015/10/21/chartex" xmlns:cx3="http://schemas.microsoft.com/office/drawing/2016/5/9/chartex" xmlns:cx4="http://schemas.microsoft.com/office/drawing/2016/5/10/chartex" xmlns:cx5="http://schemas.microsoft.com/office/drawing/2016/5/11/chartex" xmlns:cx6="http://schemas.microsoft.com/office/drawing/2016/5/12/chartex" xmlns:cx7="http://schemas.microsoft.com/office/drawing/2016/5/13/chartex" xmlns:cx8="http://schemas.microsoft.com/office/drawing/2016/5/14/chartex" xmlns:mc="http://schemas.openxmlformats.org/markup-compatibility/2006" xmlns:aink="http://schemas.microsoft.com/office/drawing/2016/ink" xmlns:am3d="http://schemas.microsoft.com/office/drawing/2017/model3d" xmlns:o="urn:schemas-microsoft-com:office:office" xmlns:r="http://schemas.openxmlformats.org/officeDocument/2006/relationships" xmlns:m="http://schemas.openxmlformats.org/officeDocument/2006/math" xmlns:v="urn:schemas-microsoft-com:vml" xmlns:wp14="http://schemas.microsoft.com/office/word/2010/wordprocessingDrawing" xmlns:wp="http://schemas.openxmlformats.org/drawingml/2006/wordprocessingDrawing" xmlns:w10="urn:schemas-microsoft-com:office:word" xmlns:w="http://schemas.openxmlformats.org/wordprocessingml/2006/main" xmlns:w14="http://schemas.microsoft.com/office/word/2010/wordml" xmlns:w15="http://schemas.microsoft.com/office/word/2012/wordml" xmlns:w16cid="http://schemas.microsoft.com/office/word/2016/wordml/cid" xmlns:w16se="http://schemas.microsoft.com/office/word/2015/wordml/symex" xmlns:wpg="http://schemas.microsoft.com/office/word/2010/wordprocessingGroup" xmlns:wpi="http://schemas.microsoft.com/office/word/2010/wordprocessingInk" xmlns:wne="http://schemas.microsoft.com/office/word/2006/wordml" xmlns:wps="http://schemas.microsoft.com/office/word/2010/wordprocessingShape" mc:Ignorable="w14 w15 w16se w16cid wp14">
   <w:body>
     <w:p>
       <w:pPr>
@@ -25,7 +25,7 @@
           <w:rFonts w:ascii="Calibri" w:hAnsi="Calibri"/>
           <w:color w:val="333333"/>
         </w:rPr>
-        <w:t>Students will use custom blocks to implement a well-written and engineered version of the classic arcade game Pong.</w:t>
+        <w:t>Students will implement a well-written and engineered version of the classic arcade game Pong.</w:t>
       </w:r>
     </w:p>
     <w:p>
@@ -103,7 +103,6 @@
           <w:szCs w:val="24"/>
         </w:rPr>
       </w:pPr>
-      <w:proofErr w:type="gramStart"/>
       <w:r>
         <w:rPr>
           <w:rStyle w:val="Strong"/>
@@ -132,17 +131,7 @@
           <w:szCs w:val="24"/>
         </w:rPr>
         <w:br/>
-        <w:t>Pong is played by two players</w:t>
-      </w:r>
-      <w:proofErr w:type="gramEnd"/>
-      <w:r>
-        <w:rPr>
-          <w:rFonts w:ascii="Calibri" w:eastAsia="Times New Roman" w:hAnsi="Calibri" w:cs="Times New Roman"/>
-          <w:color w:val="333333"/>
-          <w:sz w:val="24"/>
-          <w:szCs w:val="24"/>
-        </w:rPr>
-        <w:t xml:space="preserve"> each controlling a paddle with the goal of defending their end of the</w:t>
+        <w:t>Pong is played by two players each controlling a paddle with the goal of defending their end of the</w:t>
       </w:r>
       <w:r>
         <w:rPr>
@@ -244,26 +233,7 @@
           <w:szCs w:val="24"/>
         </w:rPr>
         <w:br/>
-      </w:r>
-      <w:proofErr w:type="gramStart"/>
-      <w:r>
-        <w:rPr>
-          <w:rFonts w:ascii="Calibri" w:eastAsia="Times New Roman" w:hAnsi="Calibri" w:cs="Times New Roman"/>
-          <w:color w:val="333333"/>
-          <w:sz w:val="24"/>
-          <w:szCs w:val="24"/>
-        </w:rPr>
-        <w:t>If</w:t>
-      </w:r>
-      <w:proofErr w:type="gramEnd"/>
-      <w:r>
-        <w:rPr>
-          <w:rFonts w:ascii="Calibri" w:eastAsia="Times New Roman" w:hAnsi="Calibri" w:cs="Times New Roman"/>
-          <w:color w:val="333333"/>
-          <w:sz w:val="24"/>
-          <w:szCs w:val="24"/>
-        </w:rPr>
-        <w:t xml:space="preserve"> the ball touches the left or right edge of the field, a point is scored for the opponent of the player who was defending that edge and the ball resets to the middle of the field. When one player reaches 5 points, the game is over and that player is the winner. The winner is announced on the screen and the players are given the opportunity to start a new game.</w:t>
+        <w:t>If the ball touches the left or right edge of the field, a point is scored for the opponent of the player who was defending that edge and the ball resets to the middle of the field. When one player reaches 5 points, the game is over and that player is the winner. The winner is announced on the screen and the players are given the opportunity to start a new game.</w:t>
       </w:r>
     </w:p>
     <w:p>
@@ -309,27 +279,7 @@
           <w:szCs w:val="24"/>
         </w:rPr>
         <w:br/>
-        <w:t xml:space="preserve">Paddles are positioned a short distance away from the side they are defending, and can only move up and down, not side to side. Each player should have two keys to control the movement of their paddle: one for up, and one for down. Paddles move at a set speed that is the same for both players </w:t>
-      </w:r>
-      <w:proofErr w:type="gramStart"/>
-      <w:r>
-        <w:rPr>
-          <w:rFonts w:ascii="Calibri" w:eastAsia="Times New Roman" w:hAnsi="Calibri" w:cs="Times New Roman"/>
-          <w:color w:val="333333"/>
-          <w:sz w:val="24"/>
-          <w:szCs w:val="24"/>
-        </w:rPr>
-        <w:t>can cannot</w:t>
-      </w:r>
-      <w:proofErr w:type="gramEnd"/>
-      <w:r>
-        <w:rPr>
-          <w:rFonts w:ascii="Calibri" w:eastAsia="Times New Roman" w:hAnsi="Calibri" w:cs="Times New Roman"/>
-          <w:color w:val="333333"/>
-          <w:sz w:val="24"/>
-          <w:szCs w:val="24"/>
-        </w:rPr>
-        <w:t xml:space="preserve"> be controlled. The player on the left will control his/her paddle with the</w:t>
+        <w:t>Paddles are positioned a short distance away from the side they are defending, and can only move up and down, not side to side. Each player should have two keys to control the movement of their paddle: one for up, and one for down. Paddles move at a set speed that is the same for both players can cannot be controlled. The player on the left will control his/her paddle with the</w:t>
       </w:r>
       <w:r>
         <w:rPr>
@@ -437,7 +387,7 @@
           <w:rFonts w:ascii="Calibri" w:hAnsi="Calibri"/>
           <w:color w:val="333333"/>
         </w:rPr>
-        <w:t>Implementation Details</w:t>
+        <w:t>Required Checkpoints</w:t>
       </w:r>
     </w:p>
     <w:p>
@@ -457,57 +407,12 @@
       </w:pPr>
       <w:r>
         <w:rPr>
-          <w:rStyle w:val="Strong"/>
           <w:rFonts w:ascii="Calibri" w:eastAsia="Times New Roman" w:hAnsi="Calibri" w:cs="Times New Roman"/>
           <w:color w:val="333333"/>
           <w:sz w:val="24"/>
           <w:szCs w:val="24"/>
         </w:rPr>
-        <w:t>Custom Blocks</w:t>
-      </w:r>
-      <w:r>
-        <w:rPr>
-          <w:rStyle w:val="apple-converted-space"/>
-          <w:rFonts w:ascii="Calibri" w:eastAsia="Times New Roman" w:hAnsi="Calibri" w:cs="Times New Roman"/>
-          <w:color w:val="333333"/>
-          <w:sz w:val="24"/>
-          <w:szCs w:val="24"/>
-        </w:rPr>
-        <w:t> </w:t>
-      </w:r>
-      <w:r>
-        <w:rPr>
-          <w:rFonts w:ascii="Calibri" w:eastAsia="Times New Roman" w:hAnsi="Calibri" w:cs="Times New Roman"/>
-          <w:color w:val="333333"/>
-          <w:sz w:val="24"/>
-          <w:szCs w:val="24"/>
-        </w:rPr>
-        <w:br/>
-        <w:t>Throughout your program, you should use custom blocks to generalize common operations and increase the readability and maintainability of your code. Your program must include at least three custom blocks, at least one of which must take arguments. Do not limit yourself to just three blocks: use custom blocks (including arguments and reporters) anywhere you feel it will help your code. Part of your grade will be based on not only meeting the minimum usage requirement but also on your decisions of when, where, and how to use custom blocks.</w:t>
-      </w:r>
-    </w:p>
-    <w:p>
-      <w:pPr>
-        <w:pStyle w:val="NormalWeb"/>
-        <w:numPr>
-          <w:ilvl w:val="0"/>
-          <w:numId w:val="3"/>
-        </w:numPr>
-        <w:shd w:val="clear" w:color="auto" w:fill="FFFFFF"/>
-        <w:spacing w:before="0" w:beforeAutospacing="0" w:after="0" w:afterAutospacing="0" w:line="336" w:lineRule="atLeast"/>
-        <w:rPr>
-          <w:rFonts w:ascii="Calibri" w:eastAsiaTheme="minorHAnsi" w:hAnsi="Calibri"/>
-          <w:color w:val="333333"/>
-        </w:rPr>
-      </w:pPr>
-      <w:r>
-        <w:rPr>
-          <w:rStyle w:val="Strong"/>
-          <w:rFonts w:ascii="Calibri" w:hAnsi="Calibri"/>
-          <w:color w:val="333333"/>
-        </w:rPr>
-        <w:lastRenderedPageBreak/>
-        <w:t>Required Checkpoints</w:t>
+        <w:t>Players can control paddles; the ball starts in the middle, moves in a random direction, and bounces</w:t>
       </w:r>
     </w:p>
     <w:p>
@@ -532,7 +437,7 @@
           <w:sz w:val="24"/>
           <w:szCs w:val="24"/>
         </w:rPr>
-        <w:t>Players can control paddles; the ball starts in the middle, moves in a random direction, and bounces</w:t>
+        <w:t>The ball speeds up when it hits a paddle, and resets to the middle when it hits the left or right edge</w:t>
       </w:r>
     </w:p>
     <w:p>
@@ -557,31 +462,6 @@
           <w:sz w:val="24"/>
           <w:szCs w:val="24"/>
         </w:rPr>
-        <w:t>The ball speeds up when it hits a paddle, and resets to the middle when it hits the left or right edge</w:t>
-      </w:r>
-    </w:p>
-    <w:p>
-      <w:pPr>
-        <w:numPr>
-          <w:ilvl w:val="1"/>
-          <w:numId w:val="3"/>
-        </w:numPr>
-        <w:shd w:val="clear" w:color="auto" w:fill="FFFFFF"/>
-        <w:spacing w:before="100" w:beforeAutospacing="1" w:after="100" w:afterAutospacing="1" w:line="336" w:lineRule="atLeast"/>
-        <w:rPr>
-          <w:rFonts w:ascii="Calibri" w:eastAsia="Times New Roman" w:hAnsi="Calibri" w:cs="Times New Roman"/>
-          <w:color w:val="333333"/>
-          <w:sz w:val="24"/>
-          <w:szCs w:val="24"/>
-        </w:rPr>
-      </w:pPr>
-      <w:r>
-        <w:rPr>
-          <w:rFonts w:ascii="Calibri" w:eastAsia="Times New Roman" w:hAnsi="Calibri" w:cs="Times New Roman"/>
-          <w:color w:val="333333"/>
-          <w:sz w:val="24"/>
-          <w:szCs w:val="24"/>
-        </w:rPr>
         <w:t>Final due date: A point is scored when the ball hits the edge on the opponent's side of the field; the game ends when one player reaches five points; players can start a new game after the game ends</w:t>
       </w:r>
     </w:p>
@@ -590,6 +470,7 @@
         <w:pStyle w:val="Heading1"/>
       </w:pPr>
       <w:r>
+        <w:lastRenderedPageBreak/>
         <w:t>Grading Scheme/Rubric</w:t>
       </w:r>
     </w:p>
@@ -1386,7 +1267,27 @@
                 <w:sz w:val="24"/>
                 <w:szCs w:val="24"/>
               </w:rPr>
+              <w:t>Sub-</w:t>
+            </w:r>
+            <w:r>
+              <w:rPr>
+                <w:rFonts w:ascii="Calibri" w:eastAsia="Times New Roman" w:hAnsi="Calibri" w:cs="Times New Roman"/>
+                <w:b/>
+                <w:color w:val="333333"/>
+                <w:sz w:val="24"/>
+                <w:szCs w:val="24"/>
+              </w:rPr>
               <w:t>Total</w:t>
+            </w:r>
+            <w:r>
+              <w:rPr>
+                <w:rFonts w:ascii="Calibri" w:eastAsia="Times New Roman" w:hAnsi="Calibri" w:cs="Times New Roman"/>
+                <w:b/>
+                <w:color w:val="333333"/>
+                <w:sz w:val="24"/>
+                <w:szCs w:val="24"/>
+              </w:rPr>
+              <w:t xml:space="preserve"> 1</w:t>
             </w:r>
           </w:p>
         </w:tc>
@@ -1791,7 +1692,7 @@
                 <w:sz w:val="24"/>
                 <w:szCs w:val="24"/>
               </w:rPr>
-              <w:t>Program includes at least three custom blocks, including at least one with arguments</w:t>
+              <w:t>Checkpoint 1</w:t>
             </w:r>
           </w:p>
         </w:tc>
@@ -1873,170 +1774,6 @@
                 <w:sz w:val="24"/>
                 <w:szCs w:val="24"/>
               </w:rPr>
-              <w:t>Custom blocks, including arguments and reporters, are used where appropriate</w:t>
-            </w:r>
-          </w:p>
-        </w:tc>
-        <w:tc>
-          <w:tcPr>
-            <w:tcW w:w="1800" w:type="dxa"/>
-            <w:tcBorders>
-              <w:top w:val="single" w:sz="6" w:space="0" w:color="DDDDDD"/>
-              <w:left w:val="single" w:sz="6" w:space="0" w:color="DDDDDD"/>
-              <w:bottom w:val="single" w:sz="6" w:space="0" w:color="DDDDDD"/>
-              <w:right w:val="single" w:sz="6" w:space="0" w:color="DDDDDD"/>
-            </w:tcBorders>
-            <w:shd w:val="clear" w:color="auto" w:fill="FFFFFF"/>
-            <w:tcMar>
-              <w:top w:w="90" w:type="dxa"/>
-              <w:left w:w="195" w:type="dxa"/>
-              <w:bottom w:w="90" w:type="dxa"/>
-              <w:right w:w="195" w:type="dxa"/>
-            </w:tcMar>
-            <w:vAlign w:val="center"/>
-            <w:hideMark/>
-          </w:tcPr>
-          <w:p>
-            <w:pPr>
-              <w:spacing w:after="0" w:line="336" w:lineRule="atLeast"/>
-              <w:rPr>
-                <w:rFonts w:ascii="Calibri" w:eastAsia="Times New Roman" w:hAnsi="Calibri" w:cs="Times New Roman"/>
-                <w:color w:val="333333"/>
-                <w:sz w:val="24"/>
-                <w:szCs w:val="24"/>
-              </w:rPr>
-            </w:pPr>
-            <w:r>
-              <w:rPr>
-                <w:rFonts w:ascii="Calibri" w:eastAsia="Times New Roman" w:hAnsi="Calibri" w:cs="Times New Roman"/>
-                <w:color w:val="333333"/>
-                <w:sz w:val="24"/>
-                <w:szCs w:val="24"/>
-              </w:rPr>
-              <w:t>2 points</w:t>
-            </w:r>
-          </w:p>
-        </w:tc>
-      </w:tr>
-      <w:tr>
-        <w:tc>
-          <w:tcPr>
-            <w:tcW w:w="9285" w:type="dxa"/>
-            <w:tcBorders>
-              <w:top w:val="single" w:sz="6" w:space="0" w:color="DDDDDD"/>
-              <w:left w:val="single" w:sz="6" w:space="0" w:color="DDDDDD"/>
-              <w:bottom w:val="single" w:sz="6" w:space="0" w:color="DDDDDD"/>
-              <w:right w:val="single" w:sz="6" w:space="0" w:color="DDDDDD"/>
-            </w:tcBorders>
-            <w:shd w:val="clear" w:color="auto" w:fill="F8F8F8"/>
-            <w:tcMar>
-              <w:top w:w="90" w:type="dxa"/>
-              <w:left w:w="195" w:type="dxa"/>
-              <w:bottom w:w="90" w:type="dxa"/>
-              <w:right w:w="195" w:type="dxa"/>
-            </w:tcMar>
-            <w:vAlign w:val="center"/>
-            <w:hideMark/>
-          </w:tcPr>
-          <w:p>
-            <w:pPr>
-              <w:spacing w:after="0" w:line="336" w:lineRule="atLeast"/>
-              <w:rPr>
-                <w:rFonts w:ascii="Calibri" w:eastAsia="Times New Roman" w:hAnsi="Calibri" w:cs="Times New Roman"/>
-                <w:color w:val="333333"/>
-                <w:sz w:val="24"/>
-                <w:szCs w:val="24"/>
-              </w:rPr>
-            </w:pPr>
-            <w:r>
-              <w:rPr>
-                <w:rFonts w:ascii="Calibri" w:eastAsia="Times New Roman" w:hAnsi="Calibri" w:cs="Times New Roman"/>
-                <w:color w:val="333333"/>
-                <w:sz w:val="24"/>
-                <w:szCs w:val="24"/>
-              </w:rPr>
-              <w:t>Checkpoint 1</w:t>
-            </w:r>
-          </w:p>
-        </w:tc>
-        <w:tc>
-          <w:tcPr>
-            <w:tcW w:w="1800" w:type="dxa"/>
-            <w:tcBorders>
-              <w:top w:val="single" w:sz="6" w:space="0" w:color="DDDDDD"/>
-              <w:left w:val="single" w:sz="6" w:space="0" w:color="DDDDDD"/>
-              <w:bottom w:val="single" w:sz="6" w:space="0" w:color="DDDDDD"/>
-              <w:right w:val="single" w:sz="6" w:space="0" w:color="DDDDDD"/>
-            </w:tcBorders>
-            <w:shd w:val="clear" w:color="auto" w:fill="F8F8F8"/>
-            <w:tcMar>
-              <w:top w:w="90" w:type="dxa"/>
-              <w:left w:w="195" w:type="dxa"/>
-              <w:bottom w:w="90" w:type="dxa"/>
-              <w:right w:w="195" w:type="dxa"/>
-            </w:tcMar>
-            <w:vAlign w:val="center"/>
-            <w:hideMark/>
-          </w:tcPr>
-          <w:p>
-            <w:pPr>
-              <w:spacing w:after="0" w:line="336" w:lineRule="atLeast"/>
-              <w:rPr>
-                <w:rFonts w:ascii="Calibri" w:eastAsia="Times New Roman" w:hAnsi="Calibri" w:cs="Times New Roman"/>
-                <w:color w:val="333333"/>
-                <w:sz w:val="24"/>
-                <w:szCs w:val="24"/>
-              </w:rPr>
-            </w:pPr>
-            <w:r>
-              <w:rPr>
-                <w:rFonts w:ascii="Calibri" w:eastAsia="Times New Roman" w:hAnsi="Calibri" w:cs="Times New Roman"/>
-                <w:color w:val="333333"/>
-                <w:sz w:val="24"/>
-                <w:szCs w:val="24"/>
-              </w:rPr>
-              <w:t>4 points</w:t>
-            </w:r>
-          </w:p>
-        </w:tc>
-      </w:tr>
-      <w:tr>
-        <w:tc>
-          <w:tcPr>
-            <w:tcW w:w="9285" w:type="dxa"/>
-            <w:tcBorders>
-              <w:top w:val="single" w:sz="6" w:space="0" w:color="DDDDDD"/>
-              <w:left w:val="single" w:sz="6" w:space="0" w:color="DDDDDD"/>
-              <w:bottom w:val="single" w:sz="6" w:space="0" w:color="DDDDDD"/>
-              <w:right w:val="single" w:sz="6" w:space="0" w:color="DDDDDD"/>
-            </w:tcBorders>
-            <w:shd w:val="clear" w:color="auto" w:fill="FFFFFF"/>
-            <w:tcMar>
-              <w:top w:w="90" w:type="dxa"/>
-              <w:left w:w="195" w:type="dxa"/>
-              <w:bottom w:w="90" w:type="dxa"/>
-              <w:right w:w="195" w:type="dxa"/>
-            </w:tcMar>
-            <w:vAlign w:val="center"/>
-            <w:hideMark/>
-          </w:tcPr>
-          <w:p>
-            <w:pPr>
-              <w:spacing w:after="0" w:line="336" w:lineRule="atLeast"/>
-              <w:rPr>
-                <w:rFonts w:ascii="Calibri" w:eastAsia="Times New Roman" w:hAnsi="Calibri" w:cs="Times New Roman"/>
-                <w:color w:val="333333"/>
-                <w:sz w:val="24"/>
-                <w:szCs w:val="24"/>
-              </w:rPr>
-            </w:pPr>
-            <w:r>
-              <w:rPr>
-                <w:rFonts w:ascii="Calibri" w:eastAsia="Times New Roman" w:hAnsi="Calibri" w:cs="Times New Roman"/>
-                <w:color w:val="333333"/>
-                <w:sz w:val="24"/>
-                <w:szCs w:val="24"/>
-              </w:rPr>
               <w:t>Checkpoint 2</w:t>
             </w:r>
           </w:p>
@@ -2107,7 +1844,6 @@
               <w:spacing w:after="0" w:line="336" w:lineRule="atLeast"/>
               <w:rPr>
                 <w:rFonts w:ascii="Calibri" w:eastAsia="Times New Roman" w:hAnsi="Calibri" w:cs="Times New Roman"/>
-                <w:b/>
                 <w:color w:val="333333"/>
                 <w:sz w:val="24"/>
                 <w:szCs w:val="24"/>
@@ -2121,7 +1857,27 @@
                 <w:sz w:val="24"/>
                 <w:szCs w:val="24"/>
               </w:rPr>
+              <w:t>Sub-</w:t>
+            </w:r>
+            <w:r>
+              <w:rPr>
+                <w:rFonts w:ascii="Calibri" w:eastAsia="Times New Roman" w:hAnsi="Calibri" w:cs="Times New Roman"/>
+                <w:b/>
+                <w:color w:val="333333"/>
+                <w:sz w:val="24"/>
+                <w:szCs w:val="24"/>
+              </w:rPr>
               <w:t>Total</w:t>
+            </w:r>
+            <w:r>
+              <w:rPr>
+                <w:rFonts w:ascii="Calibri" w:eastAsia="Times New Roman" w:hAnsi="Calibri" w:cs="Times New Roman"/>
+                <w:b/>
+                <w:color w:val="333333"/>
+                <w:sz w:val="24"/>
+                <w:szCs w:val="24"/>
+              </w:rPr>
+              <w:t xml:space="preserve"> 2</w:t>
             </w:r>
           </w:p>
         </w:tc>
@@ -2149,7 +1905,6 @@
               <w:spacing w:after="0" w:line="336" w:lineRule="atLeast"/>
               <w:rPr>
                 <w:rFonts w:ascii="Calibri" w:eastAsia="Times New Roman" w:hAnsi="Calibri" w:cs="Times New Roman"/>
-                <w:b/>
                 <w:color w:val="333333"/>
                 <w:sz w:val="24"/>
                 <w:szCs w:val="24"/>
@@ -2163,7 +1918,17 @@
                 <w:sz w:val="24"/>
                 <w:szCs w:val="24"/>
               </w:rPr>
-              <w:t>21 points</w:t>
+              <w:t>15</w:t>
+            </w:r>
+            <w:r>
+              <w:rPr>
+                <w:rFonts w:ascii="Calibri" w:eastAsia="Times New Roman" w:hAnsi="Calibri" w:cs="Times New Roman"/>
+                <w:b/>
+                <w:color w:val="333333"/>
+                <w:sz w:val="24"/>
+                <w:szCs w:val="24"/>
+              </w:rPr>
+              <w:t xml:space="preserve"> points</w:t>
             </w:r>
           </w:p>
         </w:tc>
@@ -2193,7 +1958,6 @@
               <w:spacing w:after="0" w:line="336" w:lineRule="atLeast"/>
               <w:rPr>
                 <w:rFonts w:ascii="Calibri" w:eastAsia="Times New Roman" w:hAnsi="Calibri" w:cs="Times New Roman"/>
-                <w:b/>
                 <w:color w:val="333333"/>
                 <w:sz w:val="24"/>
                 <w:szCs w:val="24"/>
@@ -2235,7 +1999,6 @@
               <w:spacing w:after="0" w:line="336" w:lineRule="atLeast"/>
               <w:rPr>
                 <w:rFonts w:ascii="Calibri" w:eastAsia="Times New Roman" w:hAnsi="Calibri" w:cs="Times New Roman"/>
-                <w:b/>
                 <w:color w:val="333333"/>
                 <w:sz w:val="24"/>
                 <w:szCs w:val="24"/>
@@ -2249,8 +2012,148 @@
                 <w:sz w:val="24"/>
                 <w:szCs w:val="24"/>
               </w:rPr>
-              <w:t>40 points</w:t>
+              <w:t>34</w:t>
             </w:r>
+            <w:bookmarkStart w:id="0" w:name="_GoBack"/>
+            <w:bookmarkEnd w:id="0"/>
+            <w:r>
+              <w:rPr>
+                <w:rFonts w:ascii="Calibri" w:eastAsia="Times New Roman" w:hAnsi="Calibri" w:cs="Times New Roman"/>
+                <w:b/>
+                <w:color w:val="333333"/>
+                <w:sz w:val="24"/>
+                <w:szCs w:val="24"/>
+              </w:rPr>
+              <w:t xml:space="preserve"> points</w:t>
+            </w:r>
+          </w:p>
+        </w:tc>
+      </w:tr>
+      <w:tr>
+        <w:tc>
+          <w:tcPr>
+            <w:tcW w:w="9285" w:type="dxa"/>
+            <w:tcBorders>
+              <w:top w:val="single" w:sz="6" w:space="0" w:color="DDDDDD"/>
+              <w:left w:val="single" w:sz="6" w:space="0" w:color="DDDDDD"/>
+              <w:bottom w:val="single" w:sz="6" w:space="0" w:color="DDDDDD"/>
+              <w:right w:val="single" w:sz="6" w:space="0" w:color="DDDDDD"/>
+            </w:tcBorders>
+            <w:shd w:val="clear" w:color="auto" w:fill="F8F8F8"/>
+            <w:tcMar>
+              <w:top w:w="90" w:type="dxa"/>
+              <w:left w:w="195" w:type="dxa"/>
+              <w:bottom w:w="90" w:type="dxa"/>
+              <w:right w:w="195" w:type="dxa"/>
+            </w:tcMar>
+            <w:vAlign w:val="center"/>
+          </w:tcPr>
+          <w:p>
+            <w:pPr>
+              <w:spacing w:after="0" w:line="336" w:lineRule="atLeast"/>
+              <w:rPr>
+                <w:rFonts w:ascii="Calibri" w:eastAsia="Times New Roman" w:hAnsi="Calibri" w:cs="Times New Roman"/>
+                <w:b/>
+                <w:color w:val="333333"/>
+                <w:sz w:val="24"/>
+                <w:szCs w:val="24"/>
+              </w:rPr>
+            </w:pPr>
+          </w:p>
+        </w:tc>
+        <w:tc>
+          <w:tcPr>
+            <w:tcW w:w="1800" w:type="dxa"/>
+            <w:tcBorders>
+              <w:top w:val="single" w:sz="6" w:space="0" w:color="DDDDDD"/>
+              <w:left w:val="single" w:sz="6" w:space="0" w:color="DDDDDD"/>
+              <w:bottom w:val="single" w:sz="6" w:space="0" w:color="DDDDDD"/>
+              <w:right w:val="single" w:sz="6" w:space="0" w:color="DDDDDD"/>
+            </w:tcBorders>
+            <w:shd w:val="clear" w:color="auto" w:fill="F8F8F8"/>
+            <w:tcMar>
+              <w:top w:w="90" w:type="dxa"/>
+              <w:left w:w="195" w:type="dxa"/>
+              <w:bottom w:w="90" w:type="dxa"/>
+              <w:right w:w="195" w:type="dxa"/>
+            </w:tcMar>
+            <w:vAlign w:val="center"/>
+          </w:tcPr>
+          <w:p>
+            <w:pPr>
+              <w:spacing w:after="0" w:line="336" w:lineRule="atLeast"/>
+              <w:rPr>
+                <w:rFonts w:ascii="Calibri" w:eastAsia="Times New Roman" w:hAnsi="Calibri" w:cs="Times New Roman"/>
+                <w:b/>
+                <w:color w:val="333333"/>
+                <w:sz w:val="24"/>
+                <w:szCs w:val="24"/>
+              </w:rPr>
+            </w:pPr>
+          </w:p>
+        </w:tc>
+      </w:tr>
+      <w:tr>
+        <w:tc>
+          <w:tcPr>
+            <w:tcW w:w="9285" w:type="dxa"/>
+            <w:tcBorders>
+              <w:top w:val="single" w:sz="6" w:space="0" w:color="DDDDDD"/>
+              <w:left w:val="single" w:sz="6" w:space="0" w:color="DDDDDD"/>
+              <w:bottom w:val="single" w:sz="6" w:space="0" w:color="DDDDDD"/>
+              <w:right w:val="single" w:sz="6" w:space="0" w:color="DDDDDD"/>
+            </w:tcBorders>
+            <w:shd w:val="clear" w:color="auto" w:fill="FFFFFF"/>
+            <w:tcMar>
+              <w:top w:w="90" w:type="dxa"/>
+              <w:left w:w="195" w:type="dxa"/>
+              <w:bottom w:w="90" w:type="dxa"/>
+              <w:right w:w="195" w:type="dxa"/>
+            </w:tcMar>
+            <w:vAlign w:val="center"/>
+          </w:tcPr>
+          <w:p>
+            <w:pPr>
+              <w:spacing w:after="0" w:line="336" w:lineRule="atLeast"/>
+              <w:rPr>
+                <w:rFonts w:ascii="Calibri" w:eastAsia="Times New Roman" w:hAnsi="Calibri" w:cs="Times New Roman"/>
+                <w:b/>
+                <w:color w:val="333333"/>
+                <w:sz w:val="24"/>
+                <w:szCs w:val="24"/>
+              </w:rPr>
+            </w:pPr>
+          </w:p>
+        </w:tc>
+        <w:tc>
+          <w:tcPr>
+            <w:tcW w:w="1800" w:type="dxa"/>
+            <w:tcBorders>
+              <w:top w:val="single" w:sz="6" w:space="0" w:color="DDDDDD"/>
+              <w:left w:val="single" w:sz="6" w:space="0" w:color="DDDDDD"/>
+              <w:bottom w:val="single" w:sz="6" w:space="0" w:color="DDDDDD"/>
+              <w:right w:val="single" w:sz="6" w:space="0" w:color="DDDDDD"/>
+            </w:tcBorders>
+            <w:shd w:val="clear" w:color="auto" w:fill="FFFFFF"/>
+            <w:tcMar>
+              <w:top w:w="90" w:type="dxa"/>
+              <w:left w:w="195" w:type="dxa"/>
+              <w:bottom w:w="90" w:type="dxa"/>
+              <w:right w:w="195" w:type="dxa"/>
+            </w:tcMar>
+            <w:vAlign w:val="center"/>
+          </w:tcPr>
+          <w:p>
+            <w:pPr>
+              <w:spacing w:after="0" w:line="336" w:lineRule="atLeast"/>
+              <w:rPr>
+                <w:rFonts w:ascii="Calibri" w:eastAsia="Times New Roman" w:hAnsi="Calibri" w:cs="Times New Roman"/>
+                <w:b/>
+                <w:color w:val="333333"/>
+                <w:sz w:val="24"/>
+                <w:szCs w:val="24"/>
+              </w:rPr>
+            </w:pPr>
           </w:p>
         </w:tc>
       </w:tr>
@@ -2265,8 +2168,6 @@
           <w:color w:val="333333"/>
         </w:rPr>
       </w:pPr>
-      <w:bookmarkStart w:id="0" w:name="_GoBack"/>
-      <w:bookmarkEnd w:id="0"/>
     </w:p>
     <w:p>
       <w:pPr>
@@ -2286,8 +2187,8 @@
       </w:r>
     </w:p>
     <w:sectPr>
-      <w:headerReference w:type="default" r:id="rId11"/>
-      <w:footerReference w:type="default" r:id="rId12"/>
+      <w:headerReference w:type="default" r:id="rId10"/>
+      <w:footerReference w:type="default" r:id="rId11"/>
       <w:pgSz w:w="12240" w:h="15840"/>
       <w:pgMar w:top="720" w:right="720" w:bottom="720" w:left="720" w:header="360" w:footer="720" w:gutter="0"/>
       <w:cols w:space="720"/>
@@ -2298,7 +2199,7 @@
 </file>
 
 <file path=word/endnotes.xml><?xml version="1.0" encoding="utf-8"?>
-<w:endnotes xmlns:wpc="http://schemas.microsoft.com/office/word/2010/wordprocessingCanvas" xmlns:mo="http://schemas.microsoft.com/office/mac/office/2008/main" xmlns:mc="http://schemas.openxmlformats.org/markup-compatibility/2006" xmlns:mv="urn:schemas-microsoft-com:mac:vml" xmlns:o="urn:schemas-microsoft-com:office:office" xmlns:r="http://schemas.openxmlformats.org/officeDocument/2006/relationships" xmlns:m="http://schemas.openxmlformats.org/officeDocument/2006/math" xmlns:v="urn:schemas-microsoft-com:vml" xmlns:wp14="http://schemas.microsoft.com/office/word/2010/wordprocessingDrawing" xmlns:wp="http://schemas.openxmlformats.org/drawingml/2006/wordprocessingDrawing" xmlns:w10="urn:schemas-microsoft-com:office:word" xmlns:w="http://schemas.openxmlformats.org/wordprocessingml/2006/main" xmlns:w14="http://schemas.microsoft.com/office/word/2010/wordml" xmlns:wpg="http://schemas.microsoft.com/office/word/2010/wordprocessingGroup" xmlns:wpi="http://schemas.microsoft.com/office/word/2010/wordprocessingInk" xmlns:wne="http://schemas.microsoft.com/office/word/2006/wordml" xmlns:wps="http://schemas.microsoft.com/office/word/2010/wordprocessingShape" mc:Ignorable="w14 wp14">
+<w:endnotes xmlns:wpc="http://schemas.microsoft.com/office/word/2010/wordprocessingCanvas" xmlns:cx="http://schemas.microsoft.com/office/drawing/2014/chartex" xmlns:cx1="http://schemas.microsoft.com/office/drawing/2015/9/8/chartex" xmlns:cx2="http://schemas.microsoft.com/office/drawing/2015/10/21/chartex" xmlns:cx3="http://schemas.microsoft.com/office/drawing/2016/5/9/chartex" xmlns:cx4="http://schemas.microsoft.com/office/drawing/2016/5/10/chartex" xmlns:cx5="http://schemas.microsoft.com/office/drawing/2016/5/11/chartex" xmlns:cx6="http://schemas.microsoft.com/office/drawing/2016/5/12/chartex" xmlns:cx7="http://schemas.microsoft.com/office/drawing/2016/5/13/chartex" xmlns:cx8="http://schemas.microsoft.com/office/drawing/2016/5/14/chartex" xmlns:mc="http://schemas.openxmlformats.org/markup-compatibility/2006" xmlns:aink="http://schemas.microsoft.com/office/drawing/2016/ink" xmlns:am3d="http://schemas.microsoft.com/office/drawing/2017/model3d" xmlns:o="urn:schemas-microsoft-com:office:office" xmlns:r="http://schemas.openxmlformats.org/officeDocument/2006/relationships" xmlns:m="http://schemas.openxmlformats.org/officeDocument/2006/math" xmlns:v="urn:schemas-microsoft-com:vml" xmlns:wp14="http://schemas.microsoft.com/office/word/2010/wordprocessingDrawing" xmlns:wp="http://schemas.openxmlformats.org/drawingml/2006/wordprocessingDrawing" xmlns:w10="urn:schemas-microsoft-com:office:word" xmlns:w="http://schemas.openxmlformats.org/wordprocessingml/2006/main" xmlns:w14="http://schemas.microsoft.com/office/word/2010/wordml" xmlns:w15="http://schemas.microsoft.com/office/word/2012/wordml" xmlns:w16cid="http://schemas.microsoft.com/office/word/2016/wordml/cid" xmlns:w16se="http://schemas.microsoft.com/office/word/2015/wordml/symex" xmlns:wpg="http://schemas.microsoft.com/office/word/2010/wordprocessingGroup" xmlns:wpi="http://schemas.microsoft.com/office/word/2010/wordprocessingInk" xmlns:wne="http://schemas.microsoft.com/office/word/2006/wordml" xmlns:wps="http://schemas.microsoft.com/office/word/2010/wordprocessingShape" mc:Ignorable="w14 w15 w16se w16cid wp14">
   <w:endnote w:type="separator" w:id="-1">
     <w:p>
       <w:pPr>
@@ -2323,7 +2224,7 @@
 </file>
 
 <file path=word/footer1.xml><?xml version="1.0" encoding="utf-8"?>
-<w:ftr xmlns:wpc="http://schemas.microsoft.com/office/word/2010/wordprocessingCanvas" xmlns:mo="http://schemas.microsoft.com/office/mac/office/2008/main" xmlns:mc="http://schemas.openxmlformats.org/markup-compatibility/2006" xmlns:mv="urn:schemas-microsoft-com:mac:vml" xmlns:o="urn:schemas-microsoft-com:office:office" xmlns:r="http://schemas.openxmlformats.org/officeDocument/2006/relationships" xmlns:m="http://schemas.openxmlformats.org/officeDocument/2006/math" xmlns:v="urn:schemas-microsoft-com:vml" xmlns:wp14="http://schemas.microsoft.com/office/word/2010/wordprocessingDrawing" xmlns:wp="http://schemas.openxmlformats.org/drawingml/2006/wordprocessingDrawing" xmlns:w10="urn:schemas-microsoft-com:office:word" xmlns:w="http://schemas.openxmlformats.org/wordprocessingml/2006/main" xmlns:w14="http://schemas.microsoft.com/office/word/2010/wordml" xmlns:wpg="http://schemas.microsoft.com/office/word/2010/wordprocessingGroup" xmlns:wpi="http://schemas.microsoft.com/office/word/2010/wordprocessingInk" xmlns:wne="http://schemas.microsoft.com/office/word/2006/wordml" xmlns:wps="http://schemas.microsoft.com/office/word/2010/wordprocessingShape" mc:Ignorable="w14 wp14">
+<w:ftr xmlns:wpc="http://schemas.microsoft.com/office/word/2010/wordprocessingCanvas" xmlns:cx="http://schemas.microsoft.com/office/drawing/2014/chartex" xmlns:cx1="http://schemas.microsoft.com/office/drawing/2015/9/8/chartex" xmlns:cx2="http://schemas.microsoft.com/office/drawing/2015/10/21/chartex" xmlns:cx3="http://schemas.microsoft.com/office/drawing/2016/5/9/chartex" xmlns:cx4="http://schemas.microsoft.com/office/drawing/2016/5/10/chartex" xmlns:cx5="http://schemas.microsoft.com/office/drawing/2016/5/11/chartex" xmlns:cx6="http://schemas.microsoft.com/office/drawing/2016/5/12/chartex" xmlns:cx7="http://schemas.microsoft.com/office/drawing/2016/5/13/chartex" xmlns:cx8="http://schemas.microsoft.com/office/drawing/2016/5/14/chartex" xmlns:mc="http://schemas.openxmlformats.org/markup-compatibility/2006" xmlns:aink="http://schemas.microsoft.com/office/drawing/2016/ink" xmlns:am3d="http://schemas.microsoft.com/office/drawing/2017/model3d" xmlns:o="urn:schemas-microsoft-com:office:office" xmlns:r="http://schemas.openxmlformats.org/officeDocument/2006/relationships" xmlns:m="http://schemas.openxmlformats.org/officeDocument/2006/math" xmlns:v="urn:schemas-microsoft-com:vml" xmlns:wp14="http://schemas.microsoft.com/office/word/2010/wordprocessingDrawing" xmlns:wp="http://schemas.openxmlformats.org/drawingml/2006/wordprocessingDrawing" xmlns:w10="urn:schemas-microsoft-com:office:word" xmlns:w="http://schemas.openxmlformats.org/wordprocessingml/2006/main" xmlns:w14="http://schemas.microsoft.com/office/word/2010/wordml" xmlns:w15="http://schemas.microsoft.com/office/word/2012/wordml" xmlns:w16cid="http://schemas.microsoft.com/office/word/2016/wordml/cid" xmlns:w16se="http://schemas.microsoft.com/office/word/2015/wordml/symex" xmlns:wpg="http://schemas.microsoft.com/office/word/2010/wordprocessingGroup" xmlns:wpi="http://schemas.microsoft.com/office/word/2010/wordprocessingInk" xmlns:wne="http://schemas.microsoft.com/office/word/2006/wordml" xmlns:wps="http://schemas.microsoft.com/office/word/2010/wordprocessingShape" mc:Ignorable="w14 w15 w16se w16cid wp14">
   <w:p>
     <w:pPr>
       <w:pStyle w:val="Footer"/>
@@ -2406,43 +2307,7 @@
                                 <w:color w:val="000000" w:themeColor="text1"/>
                                 <w:sz w:val="20"/>
                               </w:rPr>
-                              <w:t>Creative Commons Attribution-</w:t>
-                            </w:r>
-                            <w:proofErr w:type="spellStart"/>
-                            <w:r>
-                              <w:rPr>
-                                <w:rFonts w:ascii="Calibri" w:hAnsi="Calibri"/>
-                                <w:color w:val="000000" w:themeColor="text1"/>
-                                <w:sz w:val="20"/>
-                              </w:rPr>
-                              <w:t>NonCommercial</w:t>
-                            </w:r>
-                            <w:proofErr w:type="spellEnd"/>
-                            <w:r>
-                              <w:rPr>
-                                <w:rFonts w:ascii="Calibri" w:hAnsi="Calibri"/>
-                                <w:color w:val="000000" w:themeColor="text1"/>
-                                <w:sz w:val="20"/>
-                              </w:rPr>
-                              <w:t>-</w:t>
-                            </w:r>
-                            <w:proofErr w:type="spellStart"/>
-                            <w:r>
-                              <w:rPr>
-                                <w:rFonts w:ascii="Calibri" w:hAnsi="Calibri"/>
-                                <w:color w:val="000000" w:themeColor="text1"/>
-                                <w:sz w:val="20"/>
-                              </w:rPr>
-                              <w:t>ShareAlike</w:t>
-                            </w:r>
-                            <w:proofErr w:type="spellEnd"/>
-                            <w:r>
-                              <w:rPr>
-                                <w:rFonts w:ascii="Calibri" w:hAnsi="Calibri"/>
-                                <w:color w:val="000000" w:themeColor="text1"/>
-                                <w:sz w:val="20"/>
-                              </w:rPr>
-                              <w:t xml:space="preserve"> 4.0 International License</w:t>
+                              <w:t>Creative Commons Attribution-NonCommercial-ShareAlike 4.0 International License</w:t>
                             </w:r>
                           </w:hyperlink>
                           <w:r>
@@ -2481,7 +2346,7 @@
         </mc:Choice>
         <mc:Fallback>
           <w:pict>
-            <v:rect id="Rectangle 17" o:spid="_x0000_s1026" style="position:absolute;margin-left:1in;margin-top:6.45pt;width:270pt;height:36pt;z-index:251660288;visibility:visible;mso-wrap-style:square;mso-width-percent:0;mso-height-percent:0;mso-wrap-distance-left:9pt;mso-wrap-distance-top:0;mso-wrap-distance-right:9pt;mso-wrap-distance-bottom:0;mso-position-horizontal:absolute;mso-position-horizontal-relative:text;mso-position-vertical:absolute;mso-position-vertical-relative:text;mso-width-percent:0;mso-height-percent:0;mso-width-relative:margin;mso-height-relative:margin;v-text-anchor:middle" o:gfxdata="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" filled="f" stroked="f" strokeweight="1pt">
+            <v:rect w14:anchorId="1EC2CD51" id="Rectangle 17" o:spid="_x0000_s1026" style="position:absolute;margin-left:1in;margin-top:6.45pt;width:270pt;height:36pt;z-index:251660288;visibility:visible;mso-wrap-style:square;mso-width-percent:0;mso-height-percent:0;mso-wrap-distance-left:9pt;mso-wrap-distance-top:0;mso-wrap-distance-right:9pt;mso-wrap-distance-bottom:0;mso-position-horizontal:absolute;mso-position-horizontal-relative:text;mso-position-vertical:absolute;mso-position-vertical-relative:text;mso-width-percent:0;mso-height-percent:0;mso-width-relative:margin;mso-height-relative:margin;v-text-anchor:middle" o:gfxdata="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" filled="f" stroked="f" strokeweight="1pt">
               <v:textbox>
                 <w:txbxContent>
                   <w:p>
@@ -2507,43 +2372,7 @@
                           <w:color w:val="000000" w:themeColor="text1"/>
                           <w:sz w:val="20"/>
                         </w:rPr>
-                        <w:t>Creative Commons Attribution-</w:t>
-                      </w:r>
-                      <w:proofErr w:type="spellStart"/>
-                      <w:r>
-                        <w:rPr>
-                          <w:rFonts w:ascii="Calibri" w:hAnsi="Calibri"/>
-                          <w:color w:val="000000" w:themeColor="text1"/>
-                          <w:sz w:val="20"/>
-                        </w:rPr>
-                        <w:t>NonCommercial</w:t>
-                      </w:r>
-                      <w:proofErr w:type="spellEnd"/>
-                      <w:r>
-                        <w:rPr>
-                          <w:rFonts w:ascii="Calibri" w:hAnsi="Calibri"/>
-                          <w:color w:val="000000" w:themeColor="text1"/>
-                          <w:sz w:val="20"/>
-                        </w:rPr>
-                        <w:t>-</w:t>
-                      </w:r>
-                      <w:proofErr w:type="spellStart"/>
-                      <w:r>
-                        <w:rPr>
-                          <w:rFonts w:ascii="Calibri" w:hAnsi="Calibri"/>
-                          <w:color w:val="000000" w:themeColor="text1"/>
-                          <w:sz w:val="20"/>
-                        </w:rPr>
-                        <w:t>ShareAlike</w:t>
-                      </w:r>
-                      <w:proofErr w:type="spellEnd"/>
-                      <w:r>
-                        <w:rPr>
-                          <w:rFonts w:ascii="Calibri" w:hAnsi="Calibri"/>
-                          <w:color w:val="000000" w:themeColor="text1"/>
-                          <w:sz w:val="20"/>
-                        </w:rPr>
-                        <w:t xml:space="preserve"> 4.0 International License</w:t>
+                        <w:t>Creative Commons Attribution-NonCommercial-ShareAlike 4.0 International License</w:t>
                       </w:r>
                     </w:hyperlink>
                     <w:r>
@@ -2639,7 +2468,7 @@
 </file>
 
 <file path=word/footnotes.xml><?xml version="1.0" encoding="utf-8"?>
-<w:footnotes xmlns:wpc="http://schemas.microsoft.com/office/word/2010/wordprocessingCanvas" xmlns:mo="http://schemas.microsoft.com/office/mac/office/2008/main" xmlns:mc="http://schemas.openxmlformats.org/markup-compatibility/2006" xmlns:mv="urn:schemas-microsoft-com:mac:vml" xmlns:o="urn:schemas-microsoft-com:office:office" xmlns:r="http://schemas.openxmlformats.org/officeDocument/2006/relationships" xmlns:m="http://schemas.openxmlformats.org/officeDocument/2006/math" xmlns:v="urn:schemas-microsoft-com:vml" xmlns:wp14="http://schemas.microsoft.com/office/word/2010/wordprocessingDrawing" xmlns:wp="http://schemas.openxmlformats.org/drawingml/2006/wordprocessingDrawing" xmlns:w10="urn:schemas-microsoft-com:office:word" xmlns:w="http://schemas.openxmlformats.org/wordprocessingml/2006/main" xmlns:w14="http://schemas.microsoft.com/office/word/2010/wordml" xmlns:wpg="http://schemas.microsoft.com/office/word/2010/wordprocessingGroup" xmlns:wpi="http://schemas.microsoft.com/office/word/2010/wordprocessingInk" xmlns:wne="http://schemas.microsoft.com/office/word/2006/wordml" xmlns:wps="http://schemas.microsoft.com/office/word/2010/wordprocessingShape" mc:Ignorable="w14 wp14">
+<w:footnotes xmlns:wpc="http://schemas.microsoft.com/office/word/2010/wordprocessingCanvas" xmlns:cx="http://schemas.microsoft.com/office/drawing/2014/chartex" xmlns:cx1="http://schemas.microsoft.com/office/drawing/2015/9/8/chartex" xmlns:cx2="http://schemas.microsoft.com/office/drawing/2015/10/21/chartex" xmlns:cx3="http://schemas.microsoft.com/office/drawing/2016/5/9/chartex" xmlns:cx4="http://schemas.microsoft.com/office/drawing/2016/5/10/chartex" xmlns:cx5="http://schemas.microsoft.com/office/drawing/2016/5/11/chartex" xmlns:cx6="http://schemas.microsoft.com/office/drawing/2016/5/12/chartex" xmlns:cx7="http://schemas.microsoft.com/office/drawing/2016/5/13/chartex" xmlns:cx8="http://schemas.microsoft.com/office/drawing/2016/5/14/chartex" xmlns:mc="http://schemas.openxmlformats.org/markup-compatibility/2006" xmlns:aink="http://schemas.microsoft.com/office/drawing/2016/ink" xmlns:am3d="http://schemas.microsoft.com/office/drawing/2017/model3d" xmlns:o="urn:schemas-microsoft-com:office:office" xmlns:r="http://schemas.openxmlformats.org/officeDocument/2006/relationships" xmlns:m="http://schemas.openxmlformats.org/officeDocument/2006/math" xmlns:v="urn:schemas-microsoft-com:vml" xmlns:wp14="http://schemas.microsoft.com/office/word/2010/wordprocessingDrawing" xmlns:wp="http://schemas.openxmlformats.org/drawingml/2006/wordprocessingDrawing" xmlns:w10="urn:schemas-microsoft-com:office:word" xmlns:w="http://schemas.openxmlformats.org/wordprocessingml/2006/main" xmlns:w14="http://schemas.microsoft.com/office/word/2010/wordml" xmlns:w15="http://schemas.microsoft.com/office/word/2012/wordml" xmlns:w16cid="http://schemas.microsoft.com/office/word/2016/wordml/cid" xmlns:w16se="http://schemas.microsoft.com/office/word/2015/wordml/symex" xmlns:wpg="http://schemas.microsoft.com/office/word/2010/wordprocessingGroup" xmlns:wpi="http://schemas.microsoft.com/office/word/2010/wordprocessingInk" xmlns:wne="http://schemas.microsoft.com/office/word/2006/wordml" xmlns:wps="http://schemas.microsoft.com/office/word/2010/wordprocessingShape" mc:Ignorable="w14 w15 w16se w16cid wp14">
   <w:footnote w:type="separator" w:id="-1">
     <w:p>
       <w:pPr>
@@ -2664,7 +2493,7 @@
 </file>
 
 <file path=word/header1.xml><?xml version="1.0" encoding="utf-8"?>
-<w:hdr xmlns:wpc="http://schemas.microsoft.com/office/word/2010/wordprocessingCanvas" xmlns:mo="http://schemas.microsoft.com/office/mac/office/2008/main" xmlns:mc="http://schemas.openxmlformats.org/markup-compatibility/2006" xmlns:mv="urn:schemas-microsoft-com:mac:vml" xmlns:o="urn:schemas-microsoft-com:office:office" xmlns:r="http://schemas.openxmlformats.org/officeDocument/2006/relationships" xmlns:m="http://schemas.openxmlformats.org/officeDocument/2006/math" xmlns:v="urn:schemas-microsoft-com:vml" xmlns:wp14="http://schemas.microsoft.com/office/word/2010/wordprocessingDrawing" xmlns:wp="http://schemas.openxmlformats.org/drawingml/2006/wordprocessingDrawing" xmlns:w10="urn:schemas-microsoft-com:office:word" xmlns:w="http://schemas.openxmlformats.org/wordprocessingml/2006/main" xmlns:w14="http://schemas.microsoft.com/office/word/2010/wordml" xmlns:wpg="http://schemas.microsoft.com/office/word/2010/wordprocessingGroup" xmlns:wpi="http://schemas.microsoft.com/office/word/2010/wordprocessingInk" xmlns:wne="http://schemas.microsoft.com/office/word/2006/wordml" xmlns:wps="http://schemas.microsoft.com/office/word/2010/wordprocessingShape" mc:Ignorable="w14 wp14">
+<w:hdr xmlns:wpc="http://schemas.microsoft.com/office/word/2010/wordprocessingCanvas" xmlns:cx="http://schemas.microsoft.com/office/drawing/2014/chartex" xmlns:cx1="http://schemas.microsoft.com/office/drawing/2015/9/8/chartex" xmlns:cx2="http://schemas.microsoft.com/office/drawing/2015/10/21/chartex" xmlns:cx3="http://schemas.microsoft.com/office/drawing/2016/5/9/chartex" xmlns:cx4="http://schemas.microsoft.com/office/drawing/2016/5/10/chartex" xmlns:cx5="http://schemas.microsoft.com/office/drawing/2016/5/11/chartex" xmlns:cx6="http://schemas.microsoft.com/office/drawing/2016/5/12/chartex" xmlns:cx7="http://schemas.microsoft.com/office/drawing/2016/5/13/chartex" xmlns:cx8="http://schemas.microsoft.com/office/drawing/2016/5/14/chartex" xmlns:mc="http://schemas.openxmlformats.org/markup-compatibility/2006" xmlns:aink="http://schemas.microsoft.com/office/drawing/2016/ink" xmlns:am3d="http://schemas.microsoft.com/office/drawing/2017/model3d" xmlns:o="urn:schemas-microsoft-com:office:office" xmlns:r="http://schemas.openxmlformats.org/officeDocument/2006/relationships" xmlns:m="http://schemas.openxmlformats.org/officeDocument/2006/math" xmlns:v="urn:schemas-microsoft-com:vml" xmlns:wp14="http://schemas.microsoft.com/office/word/2010/wordprocessingDrawing" xmlns:wp="http://schemas.openxmlformats.org/drawingml/2006/wordprocessingDrawing" xmlns:w10="urn:schemas-microsoft-com:office:word" xmlns:w="http://schemas.openxmlformats.org/wordprocessingml/2006/main" xmlns:w14="http://schemas.microsoft.com/office/word/2010/wordml" xmlns:w15="http://schemas.microsoft.com/office/word/2012/wordml" xmlns:w16cid="http://schemas.microsoft.com/office/word/2016/wordml/cid" xmlns:w16se="http://schemas.microsoft.com/office/word/2015/wordml/symex" xmlns:wpg="http://schemas.microsoft.com/office/word/2010/wordprocessingGroup" xmlns:wpi="http://schemas.microsoft.com/office/word/2010/wordprocessingInk" xmlns:wne="http://schemas.microsoft.com/office/word/2006/wordml" xmlns:wps="http://schemas.microsoft.com/office/word/2010/wordprocessingShape" mc:Ignorable="w14 w15 w16se w16cid wp14">
   <w:p>
     <w:pPr>
       <w:pStyle w:val="Header"/>
@@ -2677,8 +2506,8 @@
 </file>
 
 <file path=word/numbering.xml><?xml version="1.0" encoding="utf-8"?>
-<w:numbering xmlns:wpc="http://schemas.microsoft.com/office/word/2010/wordprocessingCanvas" xmlns:mo="http://schemas.microsoft.com/office/mac/office/2008/main" xmlns:mc="http://schemas.openxmlformats.org/markup-compatibility/2006" xmlns:mv="urn:schemas-microsoft-com:mac:vml" xmlns:o="urn:schemas-microsoft-com:office:office" xmlns:r="http://schemas.openxmlformats.org/officeDocument/2006/relationships" xmlns:m="http://schemas.openxmlformats.org/officeDocument/2006/math" xmlns:v="urn:schemas-microsoft-com:vml" xmlns:wp14="http://schemas.microsoft.com/office/word/2010/wordprocessingDrawing" xmlns:wp="http://schemas.openxmlformats.org/drawingml/2006/wordprocessingDrawing" xmlns:w10="urn:schemas-microsoft-com:office:word" xmlns:w="http://schemas.openxmlformats.org/wordprocessingml/2006/main" xmlns:w14="http://schemas.microsoft.com/office/word/2010/wordml" xmlns:wpg="http://schemas.microsoft.com/office/word/2010/wordprocessingGroup" xmlns:wpi="http://schemas.microsoft.com/office/word/2010/wordprocessingInk" xmlns:wne="http://schemas.microsoft.com/office/word/2006/wordml" xmlns:wps="http://schemas.microsoft.com/office/word/2010/wordprocessingShape" mc:Ignorable="w14 wp14">
-  <w:abstractNum w:abstractNumId="0">
+<w:numbering xmlns:wpc="http://schemas.microsoft.com/office/word/2010/wordprocessingCanvas" xmlns:cx="http://schemas.microsoft.com/office/drawing/2014/chartex" xmlns:cx1="http://schemas.microsoft.com/office/drawing/2015/9/8/chartex" xmlns:cx2="http://schemas.microsoft.com/office/drawing/2015/10/21/chartex" xmlns:cx3="http://schemas.microsoft.com/office/drawing/2016/5/9/chartex" xmlns:cx4="http://schemas.microsoft.com/office/drawing/2016/5/10/chartex" xmlns:cx5="http://schemas.microsoft.com/office/drawing/2016/5/11/chartex" xmlns:cx6="http://schemas.microsoft.com/office/drawing/2016/5/12/chartex" xmlns:cx7="http://schemas.microsoft.com/office/drawing/2016/5/13/chartex" xmlns:cx8="http://schemas.microsoft.com/office/drawing/2016/5/14/chartex" xmlns:mc="http://schemas.openxmlformats.org/markup-compatibility/2006" xmlns:aink="http://schemas.microsoft.com/office/drawing/2016/ink" xmlns:am3d="http://schemas.microsoft.com/office/drawing/2017/model3d" xmlns:o="urn:schemas-microsoft-com:office:office" xmlns:r="http://schemas.openxmlformats.org/officeDocument/2006/relationships" xmlns:m="http://schemas.openxmlformats.org/officeDocument/2006/math" xmlns:v="urn:schemas-microsoft-com:vml" xmlns:wp14="http://schemas.microsoft.com/office/word/2010/wordprocessingDrawing" xmlns:wp="http://schemas.openxmlformats.org/drawingml/2006/wordprocessingDrawing" xmlns:w10="urn:schemas-microsoft-com:office:word" xmlns:w="http://schemas.openxmlformats.org/wordprocessingml/2006/main" xmlns:w14="http://schemas.microsoft.com/office/word/2010/wordml" xmlns:w15="http://schemas.microsoft.com/office/word/2012/wordml" xmlns:w16cid="http://schemas.microsoft.com/office/word/2016/wordml/cid" xmlns:w16se="http://schemas.microsoft.com/office/word/2015/wordml/symex" xmlns:wpg="http://schemas.microsoft.com/office/word/2010/wordprocessingGroup" xmlns:wpi="http://schemas.microsoft.com/office/word/2010/wordprocessingInk" xmlns:wne="http://schemas.microsoft.com/office/word/2006/wordml" xmlns:wps="http://schemas.microsoft.com/office/word/2010/wordprocessingShape" mc:Ignorable="w14 w15 w16se w16cid wp14">
+  <w:abstractNum w:abstractNumId="0" w15:restartNumberingAfterBreak="0">
     <w:nsid w:val="08541E5D"/>
     <w:multiLevelType w:val="multilevel"/>
     <w:tmpl w:val="264EE7F4"/>
@@ -2791,7 +2620,7 @@
       </w:pPr>
     </w:lvl>
   </w:abstractNum>
-  <w:abstractNum w:abstractNumId="1">
+  <w:abstractNum w:abstractNumId="1" w15:restartNumberingAfterBreak="0">
     <w:nsid w:val="4B2104D1"/>
     <w:multiLevelType w:val="multilevel"/>
     <w:tmpl w:val="EBE2E2A4"/>
@@ -2904,7 +2733,7 @@
       </w:pPr>
     </w:lvl>
   </w:abstractNum>
-  <w:abstractNum w:abstractNumId="2">
+  <w:abstractNum w:abstractNumId="2" w15:restartNumberingAfterBreak="0">
     <w:nsid w:val="5E066719"/>
     <w:multiLevelType w:val="hybridMultilevel"/>
     <w:tmpl w:val="D332C0D0"/>
@@ -3030,7 +2859,7 @@
 </file>
 
 <file path=word/styles.xml><?xml version="1.0" encoding="utf-8"?>
-<w:styles xmlns:mc="http://schemas.openxmlformats.org/markup-compatibility/2006" xmlns:r="http://schemas.openxmlformats.org/officeDocument/2006/relationships" xmlns:w="http://schemas.openxmlformats.org/wordprocessingml/2006/main" xmlns:w14="http://schemas.microsoft.com/office/word/2010/wordml" mc:Ignorable="w14">
+<w:styles xmlns:mc="http://schemas.openxmlformats.org/markup-compatibility/2006" xmlns:r="http://schemas.openxmlformats.org/officeDocument/2006/relationships" xmlns:w="http://schemas.openxmlformats.org/wordprocessingml/2006/main" xmlns:w14="http://schemas.microsoft.com/office/word/2010/wordml" xmlns:w15="http://schemas.microsoft.com/office/word/2012/wordml" xmlns:w16cid="http://schemas.microsoft.com/office/word/2016/wordml/cid" xmlns:w16se="http://schemas.microsoft.com/office/word/2015/wordml/symex" mc:Ignorable="w14 w15 w16se w16cid">
   <w:docDefaults>
     <w:rPrDefault>
       <w:rPr>
@@ -3046,153 +2875,377 @@
       </w:pPr>
     </w:pPrDefault>
   </w:docDefaults>
-  <w:latentStyles w:defLockedState="0" w:defUIPriority="99" w:defSemiHidden="1" w:defUnhideWhenUsed="1" w:defQFormat="0" w:count="276">
-    <w:lsdException w:name="Normal" w:semiHidden="0" w:uiPriority="0" w:unhideWhenUsed="0" w:qFormat="1"/>
-    <w:lsdException w:name="heading 1" w:semiHidden="0" w:uiPriority="9" w:unhideWhenUsed="0" w:qFormat="1"/>
-    <w:lsdException w:name="heading 2" w:uiPriority="9" w:qFormat="1"/>
-    <w:lsdException w:name="heading 3" w:uiPriority="9" w:qFormat="1"/>
-    <w:lsdException w:name="heading 4" w:uiPriority="9" w:qFormat="1"/>
-    <w:lsdException w:name="heading 5" w:uiPriority="9" w:qFormat="1"/>
-    <w:lsdException w:name="heading 6" w:uiPriority="9" w:qFormat="1"/>
-    <w:lsdException w:name="heading 7" w:uiPriority="9" w:qFormat="1"/>
-    <w:lsdException w:name="heading 8" w:uiPriority="9" w:qFormat="1"/>
-    <w:lsdException w:name="heading 9" w:uiPriority="9" w:qFormat="1"/>
-    <w:lsdException w:name="toc 1" w:uiPriority="39"/>
-    <w:lsdException w:name="toc 2" w:uiPriority="39"/>
-    <w:lsdException w:name="toc 3" w:uiPriority="39"/>
-    <w:lsdException w:name="toc 4" w:uiPriority="39"/>
-    <w:lsdException w:name="toc 5" w:uiPriority="39"/>
-    <w:lsdException w:name="toc 6" w:uiPriority="39"/>
-    <w:lsdException w:name="toc 7" w:uiPriority="39"/>
-    <w:lsdException w:name="toc 8" w:uiPriority="39"/>
-    <w:lsdException w:name="toc 9" w:uiPriority="39"/>
-    <w:lsdException w:name="caption" w:uiPriority="35" w:qFormat="1"/>
-    <w:lsdException w:name="Title" w:semiHidden="0" w:uiPriority="10" w:unhideWhenUsed="0" w:qFormat="1"/>
-    <w:lsdException w:name="Default Paragraph Font" w:uiPriority="1"/>
-    <w:lsdException w:name="Subtitle" w:semiHidden="0" w:uiPriority="11" w:unhideWhenUsed="0" w:qFormat="1"/>
-    <w:lsdException w:name="Strong" w:semiHidden="0" w:uiPriority="22" w:unhideWhenUsed="0" w:qFormat="1"/>
-    <w:lsdException w:name="Emphasis" w:semiHidden="0" w:uiPriority="20" w:unhideWhenUsed="0" w:qFormat="1"/>
-    <w:lsdException w:name="Table Grid" w:semiHidden="0" w:uiPriority="39" w:unhideWhenUsed="0"/>
-    <w:lsdException w:name="Note Level 1" w:semiHidden="0" w:unhideWhenUsed="0"/>
-    <w:lsdException w:name="Note Level 2" w:semiHidden="0" w:unhideWhenUsed="0"/>
-    <w:lsdException w:name="Note Level 3" w:semiHidden="0" w:unhideWhenUsed="0"/>
-    <w:lsdException w:name="Note Level 4" w:semiHidden="0" w:unhideWhenUsed="0"/>
-    <w:lsdException w:name="Note Level 5" w:semiHidden="0" w:unhideWhenUsed="0"/>
-    <w:lsdException w:name="Note Level 6" w:semiHidden="0" w:unhideWhenUsed="0"/>
-    <w:lsdException w:name="Note Level 7" w:semiHidden="0" w:unhideWhenUsed="0"/>
-    <w:lsdException w:name="Note Level 8" w:semiHidden="0" w:unhideWhenUsed="0"/>
-    <w:lsdException w:name="Note Level 9" w:semiHidden="0" w:unhideWhenUsed="0"/>
-    <w:lsdException w:name="Placeholder Text" w:unhideWhenUsed="0"/>
-    <w:lsdException w:name="No Spacing" w:semiHidden="0" w:uiPriority="1" w:unhideWhenUsed="0" w:qFormat="1"/>
-    <w:lsdException w:name="Light Shading" w:semiHidden="0" w:uiPriority="60" w:unhideWhenUsed="0"/>
-    <w:lsdException w:name="Light List" w:semiHidden="0" w:uiPriority="61" w:unhideWhenUsed="0"/>
-    <w:lsdException w:name="Light Grid" w:semiHidden="0" w:uiPriority="62" w:unhideWhenUsed="0"/>
-    <w:lsdException w:name="Medium Shading 1" w:semiHidden="0" w:uiPriority="63" w:unhideWhenUsed="0"/>
-    <w:lsdException w:name="Medium Shading 2" w:semiHidden="0" w:uiPriority="64" w:unhideWhenUsed="0"/>
-    <w:lsdException w:name="Medium List 1" w:semiHidden="0" w:uiPriority="65" w:unhideWhenUsed="0"/>
-    <w:lsdException w:name="Medium List 2" w:semiHidden="0" w:uiPriority="66" w:unhideWhenUsed="0"/>
-    <w:lsdException w:name="Medium Grid 1" w:semiHidden="0" w:uiPriority="67" w:unhideWhenUsed="0"/>
-    <w:lsdException w:name="Medium Grid 2" w:semiHidden="0" w:uiPriority="68" w:unhideWhenUsed="0"/>
-    <w:lsdException w:name="Medium Grid 3" w:semiHidden="0" w:uiPriority="69" w:unhideWhenUsed="0"/>
-    <w:lsdException w:name="Dark List" w:semiHidden="0" w:uiPriority="70" w:unhideWhenUsed="0"/>
-    <w:lsdException w:name="Colorful Shading" w:semiHidden="0" w:uiPriority="71" w:unhideWhenUsed="0"/>
-    <w:lsdException w:name="Colorful List" w:semiHidden="0" w:uiPriority="72" w:unhideWhenUsed="0"/>
-    <w:lsdException w:name="Colorful Grid" w:semiHidden="0" w:uiPriority="73" w:unhideWhenUsed="0"/>
-    <w:lsdException w:name="Light Shading Accent 1" w:semiHidden="0" w:uiPriority="60" w:unhideWhenUsed="0"/>
-    <w:lsdException w:name="Light List Accent 1" w:semiHidden="0" w:uiPriority="61" w:unhideWhenUsed="0"/>
-    <w:lsdException w:name="Light Grid Accent 1" w:semiHidden="0" w:uiPriority="62" w:unhideWhenUsed="0"/>
-    <w:lsdException w:name="Medium Shading 1 Accent 1" w:semiHidden="0" w:uiPriority="63" w:unhideWhenUsed="0"/>
-    <w:lsdException w:name="Medium Shading 2 Accent 1" w:semiHidden="0" w:uiPriority="64" w:unhideWhenUsed="0"/>
-    <w:lsdException w:name="Medium List 1 Accent 1" w:semiHidden="0" w:uiPriority="65" w:unhideWhenUsed="0"/>
-    <w:lsdException w:name="Revision" w:unhideWhenUsed="0"/>
-    <w:lsdException w:name="List Paragraph" w:semiHidden="0" w:uiPriority="34" w:unhideWhenUsed="0" w:qFormat="1"/>
-    <w:lsdException w:name="Quote" w:semiHidden="0" w:uiPriority="29" w:unhideWhenUsed="0" w:qFormat="1"/>
-    <w:lsdException w:name="Intense Quote" w:semiHidden="0" w:uiPriority="30" w:unhideWhenUsed="0" w:qFormat="1"/>
-    <w:lsdException w:name="Medium List 2 Accent 1" w:semiHidden="0" w:uiPriority="66" w:unhideWhenUsed="0"/>
-    <w:lsdException w:name="Medium Grid 1 Accent 1" w:semiHidden="0" w:uiPriority="67" w:unhideWhenUsed="0"/>
-    <w:lsdException w:name="Medium Grid 2 Accent 1" w:semiHidden="0" w:uiPriority="68" w:unhideWhenUsed="0"/>
-    <w:lsdException w:name="Medium Grid 3 Accent 1" w:semiHidden="0" w:uiPriority="69" w:unhideWhenUsed="0"/>
-    <w:lsdException w:name="Dark List Accent 1" w:semiHidden="0" w:uiPriority="70" w:unhideWhenUsed="0"/>
-    <w:lsdException w:name="Colorful Shading Accent 1" w:semiHidden="0" w:uiPriority="71" w:unhideWhenUsed="0"/>
-    <w:lsdException w:name="Colorful List Accent 1" w:semiHidden="0" w:uiPriority="72" w:unhideWhenUsed="0"/>
-    <w:lsdException w:name="Colorful Grid Accent 1" w:semiHidden="0" w:uiPriority="73" w:unhideWhenUsed="0"/>
-    <w:lsdException w:name="Light Shading Accent 2" w:semiHidden="0" w:uiPriority="60" w:unhideWhenUsed="0"/>
-    <w:lsdException w:name="Light List Accent 2" w:semiHidden="0" w:uiPriority="61" w:unhideWhenUsed="0"/>
-    <w:lsdException w:name="Light Grid Accent 2" w:semiHidden="0" w:uiPriority="62" w:unhideWhenUsed="0"/>
-    <w:lsdException w:name="Medium Shading 1 Accent 2" w:semiHidden="0" w:uiPriority="63" w:unhideWhenUsed="0"/>
-    <w:lsdException w:name="Medium Shading 2 Accent 2" w:semiHidden="0" w:uiPriority="64" w:unhideWhenUsed="0"/>
-    <w:lsdException w:name="Medium List 1 Accent 2" w:semiHidden="0" w:uiPriority="65" w:unhideWhenUsed="0"/>
-    <w:lsdException w:name="Medium List 2 Accent 2" w:semiHidden="0" w:uiPriority="66" w:unhideWhenUsed="0"/>
-    <w:lsdException w:name="Medium Grid 1 Accent 2" w:semiHidden="0" w:uiPriority="67" w:unhideWhenUsed="0"/>
-    <w:lsdException w:name="Medium Grid 2 Accent 2" w:semiHidden="0" w:uiPriority="68" w:unhideWhenUsed="0"/>
-    <w:lsdException w:name="Medium Grid 3 Accent 2" w:semiHidden="0" w:uiPriority="69" w:unhideWhenUsed="0"/>
-    <w:lsdException w:name="Dark List Accent 2" w:semiHidden="0" w:uiPriority="70" w:unhideWhenUsed="0"/>
-    <w:lsdException w:name="Colorful Shading Accent 2" w:semiHidden="0" w:uiPriority="71" w:unhideWhenUsed="0"/>
-    <w:lsdException w:name="Colorful List Accent 2" w:semiHidden="0" w:uiPriority="72" w:unhideWhenUsed="0"/>
-    <w:lsdException w:name="Colorful Grid Accent 2" w:semiHidden="0" w:uiPriority="73" w:unhideWhenUsed="0"/>
-    <w:lsdException w:name="Light Shading Accent 3" w:semiHidden="0" w:uiPriority="60" w:unhideWhenUsed="0"/>
-    <w:lsdException w:name="Light List Accent 3" w:semiHidden="0" w:uiPriority="61" w:unhideWhenUsed="0"/>
-    <w:lsdException w:name="Light Grid Accent 3" w:semiHidden="0" w:uiPriority="62" w:unhideWhenUsed="0"/>
-    <w:lsdException w:name="Medium Shading 1 Accent 3" w:semiHidden="0" w:uiPriority="63" w:unhideWhenUsed="0"/>
-    <w:lsdException w:name="Medium Shading 2 Accent 3" w:semiHidden="0" w:uiPriority="64" w:unhideWhenUsed="0"/>
-    <w:lsdException w:name="Medium List 1 Accent 3" w:semiHidden="0" w:uiPriority="65" w:unhideWhenUsed="0"/>
-    <w:lsdException w:name="Medium List 2 Accent 3" w:semiHidden="0" w:uiPriority="66" w:unhideWhenUsed="0"/>
-    <w:lsdException w:name="Medium Grid 1 Accent 3" w:semiHidden="0" w:uiPriority="67" w:unhideWhenUsed="0"/>
-    <w:lsdException w:name="Medium Grid 2 Accent 3" w:semiHidden="0" w:uiPriority="68" w:unhideWhenUsed="0"/>
-    <w:lsdException w:name="Medium Grid 3 Accent 3" w:semiHidden="0" w:uiPriority="69" w:unhideWhenUsed="0"/>
-    <w:lsdException w:name="Dark List Accent 3" w:semiHidden="0" w:uiPriority="70" w:unhideWhenUsed="0"/>
-    <w:lsdException w:name="Colorful Shading Accent 3" w:semiHidden="0" w:uiPriority="71" w:unhideWhenUsed="0"/>
-    <w:lsdException w:name="Colorful List Accent 3" w:semiHidden="0" w:uiPriority="72" w:unhideWhenUsed="0"/>
-    <w:lsdException w:name="Colorful Grid Accent 3" w:semiHidden="0" w:uiPriority="73" w:unhideWhenUsed="0"/>
-    <w:lsdException w:name="Light Shading Accent 4" w:semiHidden="0" w:uiPriority="60" w:unhideWhenUsed="0"/>
-    <w:lsdException w:name="Light List Accent 4" w:semiHidden="0" w:uiPriority="61" w:unhideWhenUsed="0"/>
-    <w:lsdException w:name="Light Grid Accent 4" w:semiHidden="0" w:uiPriority="62" w:unhideWhenUsed="0"/>
-    <w:lsdException w:name="Medium Shading 1 Accent 4" w:semiHidden="0" w:uiPriority="63" w:unhideWhenUsed="0"/>
-    <w:lsdException w:name="Medium Shading 2 Accent 4" w:semiHidden="0" w:uiPriority="64" w:unhideWhenUsed="0"/>
-    <w:lsdException w:name="Medium List 1 Accent 4" w:semiHidden="0" w:uiPriority="65" w:unhideWhenUsed="0"/>
-    <w:lsdException w:name="Medium List 2 Accent 4" w:semiHidden="0" w:uiPriority="66" w:unhideWhenUsed="0"/>
-    <w:lsdException w:name="Medium Grid 1 Accent 4" w:semiHidden="0" w:uiPriority="67" w:unhideWhenUsed="0"/>
-    <w:lsdException w:name="Medium Grid 2 Accent 4" w:semiHidden="0" w:uiPriority="68" w:unhideWhenUsed="0"/>
-    <w:lsdException w:name="Medium Grid 3 Accent 4" w:semiHidden="0" w:uiPriority="69" w:unhideWhenUsed="0"/>
-    <w:lsdException w:name="Dark List Accent 4" w:semiHidden="0" w:uiPriority="70" w:unhideWhenUsed="0"/>
-    <w:lsdException w:name="Colorful Shading Accent 4" w:semiHidden="0" w:uiPriority="71" w:unhideWhenUsed="0"/>
-    <w:lsdException w:name="Colorful List Accent 4" w:semiHidden="0" w:uiPriority="72" w:unhideWhenUsed="0"/>
-    <w:lsdException w:name="Colorful Grid Accent 4" w:semiHidden="0" w:uiPriority="73" w:unhideWhenUsed="0"/>
-    <w:lsdException w:name="Light Shading Accent 5" w:semiHidden="0" w:uiPriority="60" w:unhideWhenUsed="0"/>
-    <w:lsdException w:name="Light List Accent 5" w:semiHidden="0" w:uiPriority="61" w:unhideWhenUsed="0"/>
-    <w:lsdException w:name="Light Grid Accent 5" w:semiHidden="0" w:uiPriority="62" w:unhideWhenUsed="0"/>
-    <w:lsdException w:name="Medium Shading 1 Accent 5" w:semiHidden="0" w:uiPriority="63" w:unhideWhenUsed="0"/>
-    <w:lsdException w:name="Medium Shading 2 Accent 5" w:semiHidden="0" w:uiPriority="64" w:unhideWhenUsed="0"/>
-    <w:lsdException w:name="Medium List 1 Accent 5" w:semiHidden="0" w:uiPriority="65" w:unhideWhenUsed="0"/>
-    <w:lsdException w:name="Medium List 2 Accent 5" w:semiHidden="0" w:uiPriority="66" w:unhideWhenUsed="0"/>
-    <w:lsdException w:name="Medium Grid 1 Accent 5" w:semiHidden="0" w:uiPriority="67" w:unhideWhenUsed="0"/>
-    <w:lsdException w:name="Medium Grid 2 Accent 5" w:semiHidden="0" w:uiPriority="68" w:unhideWhenUsed="0"/>
-    <w:lsdException w:name="Medium Grid 3 Accent 5" w:semiHidden="0" w:uiPriority="69" w:unhideWhenUsed="0"/>
-    <w:lsdException w:name="Dark List Accent 5" w:semiHidden="0" w:uiPriority="70" w:unhideWhenUsed="0"/>
-    <w:lsdException w:name="Colorful Shading Accent 5" w:semiHidden="0" w:uiPriority="71" w:unhideWhenUsed="0"/>
-    <w:lsdException w:name="Colorful List Accent 5" w:semiHidden="0" w:uiPriority="72" w:unhideWhenUsed="0"/>
-    <w:lsdException w:name="Colorful Grid Accent 5" w:semiHidden="0" w:uiPriority="73" w:unhideWhenUsed="0"/>
-    <w:lsdException w:name="Light Shading Accent 6" w:semiHidden="0" w:uiPriority="60" w:unhideWhenUsed="0"/>
-    <w:lsdException w:name="Light List Accent 6" w:semiHidden="0" w:uiPriority="61" w:unhideWhenUsed="0"/>
-    <w:lsdException w:name="Light Grid Accent 6" w:semiHidden="0" w:uiPriority="62" w:unhideWhenUsed="0"/>
-    <w:lsdException w:name="Medium Shading 1 Accent 6" w:semiHidden="0" w:uiPriority="63" w:unhideWhenUsed="0"/>
-    <w:lsdException w:name="Medium Shading 2 Accent 6" w:semiHidden="0" w:uiPriority="64" w:unhideWhenUsed="0"/>
-    <w:lsdException w:name="Medium List 1 Accent 6" w:semiHidden="0" w:uiPriority="65" w:unhideWhenUsed="0"/>
-    <w:lsdException w:name="Medium List 2 Accent 6" w:semiHidden="0" w:uiPriority="66" w:unhideWhenUsed="0"/>
-    <w:lsdException w:name="Medium Grid 1 Accent 6" w:semiHidden="0" w:uiPriority="67" w:unhideWhenUsed="0"/>
-    <w:lsdException w:name="Medium Grid 2 Accent 6" w:semiHidden="0" w:uiPriority="68" w:unhideWhenUsed="0"/>
-    <w:lsdException w:name="Medium Grid 3 Accent 6" w:semiHidden="0" w:uiPriority="69" w:unhideWhenUsed="0"/>
-    <w:lsdException w:name="Dark List Accent 6" w:semiHidden="0" w:uiPriority="70" w:unhideWhenUsed="0"/>
-    <w:lsdException w:name="Colorful Shading Accent 6" w:semiHidden="0" w:uiPriority="71" w:unhideWhenUsed="0"/>
-    <w:lsdException w:name="Colorful List Accent 6" w:semiHidden="0" w:uiPriority="72" w:unhideWhenUsed="0"/>
-    <w:lsdException w:name="Colorful Grid Accent 6" w:semiHidden="0" w:uiPriority="73" w:unhideWhenUsed="0"/>
-    <w:lsdException w:name="Subtle Emphasis" w:semiHidden="0" w:uiPriority="19" w:unhideWhenUsed="0" w:qFormat="1"/>
-    <w:lsdException w:name="Intense Emphasis" w:semiHidden="0" w:uiPriority="21" w:unhideWhenUsed="0" w:qFormat="1"/>
-    <w:lsdException w:name="Subtle Reference" w:semiHidden="0" w:uiPriority="31" w:unhideWhenUsed="0" w:qFormat="1"/>
-    <w:lsdException w:name="Intense Reference" w:semiHidden="0" w:uiPriority="32" w:unhideWhenUsed="0" w:qFormat="1"/>
-    <w:lsdException w:name="Book Title" w:semiHidden="0" w:uiPriority="33" w:unhideWhenUsed="0" w:qFormat="1"/>
-    <w:lsdException w:name="Bibliography" w:uiPriority="37"/>
-    <w:lsdException w:name="TOC Heading" w:uiPriority="39" w:qFormat="1"/>
+  <w:latentStyles w:defLockedState="0" w:defUIPriority="99" w:defSemiHidden="0" w:defUnhideWhenUsed="0" w:defQFormat="0" w:count="375">
+    <w:lsdException w:name="Normal" w:uiPriority="0" w:qFormat="1"/>
+    <w:lsdException w:name="heading 1" w:uiPriority="9" w:qFormat="1"/>
+    <w:lsdException w:name="heading 2" w:semiHidden="1" w:uiPriority="9" w:unhideWhenUsed="1" w:qFormat="1"/>
+    <w:lsdException w:name="heading 3" w:semiHidden="1" w:uiPriority="9" w:unhideWhenUsed="1" w:qFormat="1"/>
+    <w:lsdException w:name="heading 4" w:semiHidden="1" w:uiPriority="9" w:unhideWhenUsed="1" w:qFormat="1"/>
+    <w:lsdException w:name="heading 5" w:semiHidden="1" w:uiPriority="9" w:unhideWhenUsed="1" w:qFormat="1"/>
+    <w:lsdException w:name="heading 6" w:semiHidden="1" w:uiPriority="9" w:unhideWhenUsed="1" w:qFormat="1"/>
+    <w:lsdException w:name="heading 7" w:semiHidden="1" w:uiPriority="9" w:unhideWhenUsed="1" w:qFormat="1"/>
+    <w:lsdException w:name="heading 8" w:semiHidden="1" w:uiPriority="9" w:unhideWhenUsed="1" w:qFormat="1"/>
+    <w:lsdException w:name="heading 9" w:semiHidden="1" w:uiPriority="9" w:unhideWhenUsed="1" w:qFormat="1"/>
+    <w:lsdException w:name="index 1" w:semiHidden="1" w:unhideWhenUsed="1"/>
+    <w:lsdException w:name="index 2" w:semiHidden="1" w:unhideWhenUsed="1"/>
+    <w:lsdException w:name="index 3" w:semiHidden="1" w:unhideWhenUsed="1"/>
+    <w:lsdException w:name="index 4" w:semiHidden="1" w:unhideWhenUsed="1"/>
+    <w:lsdException w:name="index 5" w:semiHidden="1" w:unhideWhenUsed="1"/>
+    <w:lsdException w:name="index 6" w:semiHidden="1" w:unhideWhenUsed="1"/>
+    <w:lsdException w:name="index 7" w:semiHidden="1" w:unhideWhenUsed="1"/>
+    <w:lsdException w:name="index 8" w:semiHidden="1" w:unhideWhenUsed="1"/>
+    <w:lsdException w:name="index 9" w:semiHidden="1" w:unhideWhenUsed="1"/>
+    <w:lsdException w:name="toc 1" w:semiHidden="1" w:uiPriority="39" w:unhideWhenUsed="1"/>
+    <w:lsdException w:name="toc 2" w:semiHidden="1" w:uiPriority="39" w:unhideWhenUsed="1"/>
+    <w:lsdException w:name="toc 3" w:semiHidden="1" w:uiPriority="39" w:unhideWhenUsed="1"/>
+    <w:lsdException w:name="toc 4" w:semiHidden="1" w:uiPriority="39" w:unhideWhenUsed="1"/>
+    <w:lsdException w:name="toc 5" w:semiHidden="1" w:uiPriority="39" w:unhideWhenUsed="1"/>
+    <w:lsdException w:name="toc 6" w:semiHidden="1" w:uiPriority="39" w:unhideWhenUsed="1"/>
+    <w:lsdException w:name="toc 7" w:semiHidden="1" w:uiPriority="39" w:unhideWhenUsed="1"/>
+    <w:lsdException w:name="toc 8" w:semiHidden="1" w:uiPriority="39" w:unhideWhenUsed="1"/>
+    <w:lsdException w:name="toc 9" w:semiHidden="1" w:uiPriority="39" w:unhideWhenUsed="1"/>
+    <w:lsdException w:name="Normal Indent" w:semiHidden="1" w:unhideWhenUsed="1"/>
+    <w:lsdException w:name="footnote text" w:semiHidden="1" w:unhideWhenUsed="1"/>
+    <w:lsdException w:name="annotation text" w:semiHidden="1" w:unhideWhenUsed="1"/>
+    <w:lsdException w:name="header" w:semiHidden="1" w:unhideWhenUsed="1"/>
+    <w:lsdException w:name="footer" w:semiHidden="1" w:unhideWhenUsed="1"/>
+    <w:lsdException w:name="index heading" w:semiHidden="1" w:unhideWhenUsed="1"/>
+    <w:lsdException w:name="caption" w:semiHidden="1" w:uiPriority="35" w:unhideWhenUsed="1" w:qFormat="1"/>
+    <w:lsdException w:name="table of figures" w:semiHidden="1" w:unhideWhenUsed="1"/>
+    <w:lsdException w:name="envelope address" w:semiHidden="1" w:unhideWhenUsed="1"/>
+    <w:lsdException w:name="envelope return" w:semiHidden="1" w:unhideWhenUsed="1"/>
+    <w:lsdException w:name="footnote reference" w:semiHidden="1" w:unhideWhenUsed="1"/>
+    <w:lsdException w:name="annotation reference" w:semiHidden="1" w:unhideWhenUsed="1"/>
+    <w:lsdException w:name="line number" w:semiHidden="1" w:unhideWhenUsed="1"/>
+    <w:lsdException w:name="page number" w:semiHidden="1" w:unhideWhenUsed="1"/>
+    <w:lsdException w:name="endnote reference" w:semiHidden="1" w:unhideWhenUsed="1"/>
+    <w:lsdException w:name="endnote text" w:semiHidden="1" w:unhideWhenUsed="1"/>
+    <w:lsdException w:name="table of authorities" w:semiHidden="1" w:unhideWhenUsed="1"/>
+    <w:lsdException w:name="macro" w:semiHidden="1" w:unhideWhenUsed="1"/>
+    <w:lsdException w:name="toa heading" w:semiHidden="1" w:unhideWhenUsed="1"/>
+    <w:lsdException w:name="List" w:semiHidden="1" w:unhideWhenUsed="1"/>
+    <w:lsdException w:name="List Bullet" w:semiHidden="1" w:unhideWhenUsed="1"/>
+    <w:lsdException w:name="List Number" w:semiHidden="1" w:unhideWhenUsed="1"/>
+    <w:lsdException w:name="List 2" w:semiHidden="1" w:unhideWhenUsed="1"/>
+    <w:lsdException w:name="List 3" w:semiHidden="1" w:unhideWhenUsed="1"/>
+    <w:lsdException w:name="List 4" w:semiHidden="1" w:unhideWhenUsed="1"/>
+    <w:lsdException w:name="List 5" w:semiHidden="1" w:unhideWhenUsed="1"/>
+    <w:lsdException w:name="List Bullet 2" w:semiHidden="1" w:unhideWhenUsed="1"/>
+    <w:lsdException w:name="List Bullet 3" w:semiHidden="1" w:unhideWhenUsed="1"/>
+    <w:lsdException w:name="List Bullet 4" w:semiHidden="1" w:unhideWhenUsed="1"/>
+    <w:lsdException w:name="List Bullet 5" w:semiHidden="1" w:unhideWhenUsed="1"/>
+    <w:lsdException w:name="List Number 2" w:semiHidden="1" w:unhideWhenUsed="1"/>
+    <w:lsdException w:name="List Number 3" w:semiHidden="1" w:unhideWhenUsed="1"/>
+    <w:lsdException w:name="List Number 4" w:semiHidden="1" w:unhideWhenUsed="1"/>
+    <w:lsdException w:name="List Number 5" w:semiHidden="1" w:unhideWhenUsed="1"/>
+    <w:lsdException w:name="Title" w:uiPriority="10" w:qFormat="1"/>
+    <w:lsdException w:name="Closing" w:semiHidden="1" w:unhideWhenUsed="1"/>
+    <w:lsdException w:name="Signature" w:semiHidden="1" w:unhideWhenUsed="1"/>
+    <w:lsdException w:name="Default Paragraph Font" w:semiHidden="1" w:uiPriority="1" w:unhideWhenUsed="1"/>
+    <w:lsdException w:name="Body Text" w:semiHidden="1" w:unhideWhenUsed="1"/>
+    <w:lsdException w:name="Body Text Indent" w:semiHidden="1" w:unhideWhenUsed="1"/>
+    <w:lsdException w:name="List Continue" w:semiHidden="1" w:unhideWhenUsed="1"/>
+    <w:lsdException w:name="List Continue 2" w:semiHidden="1" w:unhideWhenUsed="1"/>
+    <w:lsdException w:name="List Continue 3" w:semiHidden="1" w:unhideWhenUsed="1"/>
+    <w:lsdException w:name="List Continue 4" w:semiHidden="1" w:unhideWhenUsed="1"/>
+    <w:lsdException w:name="List Continue 5" w:semiHidden="1" w:unhideWhenUsed="1"/>
+    <w:lsdException w:name="Message Header" w:semiHidden="1" w:unhideWhenUsed="1"/>
+    <w:lsdException w:name="Subtitle" w:uiPriority="11" w:qFormat="1"/>
+    <w:lsdException w:name="Salutation" w:semiHidden="1" w:unhideWhenUsed="1"/>
+    <w:lsdException w:name="Date" w:semiHidden="1" w:unhideWhenUsed="1"/>
+    <w:lsdException w:name="Body Text First Indent" w:semiHidden="1" w:unhideWhenUsed="1"/>
+    <w:lsdException w:name="Body Text First Indent 2" w:semiHidden="1" w:unhideWhenUsed="1"/>
+    <w:lsdException w:name="Note Heading" w:semiHidden="1" w:unhideWhenUsed="1"/>
+    <w:lsdException w:name="Body Text 2" w:semiHidden="1" w:unhideWhenUsed="1"/>
+    <w:lsdException w:name="Body Text 3" w:semiHidden="1" w:unhideWhenUsed="1"/>
+    <w:lsdException w:name="Body Text Indent 2" w:semiHidden="1" w:unhideWhenUsed="1"/>
+    <w:lsdException w:name="Body Text Indent 3" w:semiHidden="1" w:unhideWhenUsed="1"/>
+    <w:lsdException w:name="Block Text" w:semiHidden="1" w:unhideWhenUsed="1"/>
+    <w:lsdException w:name="Hyperlink" w:semiHidden="1" w:unhideWhenUsed="1"/>
+    <w:lsdException w:name="FollowedHyperlink" w:semiHidden="1" w:unhideWhenUsed="1"/>
+    <w:lsdException w:name="Strong" w:uiPriority="22" w:qFormat="1"/>
+    <w:lsdException w:name="Emphasis" w:uiPriority="20" w:qFormat="1"/>
+    <w:lsdException w:name="Document Map" w:semiHidden="1" w:unhideWhenUsed="1"/>
+    <w:lsdException w:name="Plain Text" w:semiHidden="1" w:unhideWhenUsed="1"/>
+    <w:lsdException w:name="E-mail Signature" w:semiHidden="1" w:unhideWhenUsed="1"/>
+    <w:lsdException w:name="HTML Top of Form" w:semiHidden="1" w:unhideWhenUsed="1"/>
+    <w:lsdException w:name="HTML Bottom of Form" w:semiHidden="1" w:unhideWhenUsed="1"/>
+    <w:lsdException w:name="Normal (Web)" w:semiHidden="1" w:unhideWhenUsed="1"/>
+    <w:lsdException w:name="HTML Acronym" w:semiHidden="1" w:unhideWhenUsed="1"/>
+    <w:lsdException w:name="HTML Address" w:semiHidden="1" w:unhideWhenUsed="1"/>
+    <w:lsdException w:name="HTML Cite" w:semiHidden="1" w:unhideWhenUsed="1"/>
+    <w:lsdException w:name="HTML Code" w:semiHidden="1" w:unhideWhenUsed="1"/>
+    <w:lsdException w:name="HTML Definition" w:semiHidden="1" w:unhideWhenUsed="1"/>
+    <w:lsdException w:name="HTML Keyboard" w:semiHidden="1" w:unhideWhenUsed="1"/>
+    <w:lsdException w:name="HTML Preformatted" w:semiHidden="1" w:unhideWhenUsed="1"/>
+    <w:lsdException w:name="HTML Sample" w:semiHidden="1" w:unhideWhenUsed="1"/>
+    <w:lsdException w:name="HTML Typewriter" w:semiHidden="1" w:unhideWhenUsed="1"/>
+    <w:lsdException w:name="HTML Variable" w:semiHidden="1" w:unhideWhenUsed="1"/>
+    <w:lsdException w:name="Normal Table" w:semiHidden="1" w:unhideWhenUsed="1"/>
+    <w:lsdException w:name="annotation subject" w:semiHidden="1" w:unhideWhenUsed="1"/>
+    <w:lsdException w:name="No List" w:semiHidden="1" w:unhideWhenUsed="1"/>
+    <w:lsdException w:name="Outline List 1" w:semiHidden="1" w:unhideWhenUsed="1"/>
+    <w:lsdException w:name="Outline List 2" w:semiHidden="1" w:unhideWhenUsed="1"/>
+    <w:lsdException w:name="Outline List 3" w:semiHidden="1" w:unhideWhenUsed="1"/>
+    <w:lsdException w:name="Table Simple 1" w:semiHidden="1" w:unhideWhenUsed="1"/>
+    <w:lsdException w:name="Table Simple 2" w:semiHidden="1" w:unhideWhenUsed="1"/>
+    <w:lsdException w:name="Table Simple 3" w:semiHidden="1" w:unhideWhenUsed="1"/>
+    <w:lsdException w:name="Table Classic 1" w:semiHidden="1" w:unhideWhenUsed="1"/>
+    <w:lsdException w:name="Table Classic 2" w:semiHidden="1" w:unhideWhenUsed="1"/>
+    <w:lsdException w:name="Table Classic 3" w:semiHidden="1" w:unhideWhenUsed="1"/>
+    <w:lsdException w:name="Table Classic 4" w:semiHidden="1" w:unhideWhenUsed="1"/>
+    <w:lsdException w:name="Table Colorful 1" w:semiHidden="1" w:unhideWhenUsed="1"/>
+    <w:lsdException w:name="Table Colorful 2" w:semiHidden="1" w:unhideWhenUsed="1"/>
+    <w:lsdException w:name="Table Colorful 3" w:semiHidden="1" w:unhideWhenUsed="1"/>
+    <w:lsdException w:name="Table Columns 1" w:semiHidden="1" w:unhideWhenUsed="1"/>
+    <w:lsdException w:name="Table Columns 2" w:semiHidden="1" w:unhideWhenUsed="1"/>
+    <w:lsdException w:name="Table Columns 3" w:semiHidden="1" w:unhideWhenUsed="1"/>
+    <w:lsdException w:name="Table Columns 4" w:semiHidden="1" w:unhideWhenUsed="1"/>
+    <w:lsdException w:name="Table Columns 5" w:semiHidden="1" w:unhideWhenUsed="1"/>
+    <w:lsdException w:name="Table Grid 1" w:semiHidden="1" w:unhideWhenUsed="1"/>
+    <w:lsdException w:name="Table Grid 2" w:semiHidden="1" w:unhideWhenUsed="1"/>
+    <w:lsdException w:name="Table Grid 3" w:semiHidden="1" w:unhideWhenUsed="1"/>
+    <w:lsdException w:name="Table Grid 4" w:semiHidden="1" w:unhideWhenUsed="1"/>
+    <w:lsdException w:name="Table Grid 5" w:semiHidden="1" w:unhideWhenUsed="1"/>
+    <w:lsdException w:name="Table Grid 6" w:semiHidden="1" w:unhideWhenUsed="1"/>
+    <w:lsdException w:name="Table Grid 7" w:semiHidden="1" w:unhideWhenUsed="1"/>
+    <w:lsdException w:name="Table Grid 8" w:semiHidden="1" w:unhideWhenUsed="1"/>
+    <w:lsdException w:name="Table List 1" w:semiHidden="1" w:unhideWhenUsed="1"/>
+    <w:lsdException w:name="Table List 2" w:semiHidden="1" w:unhideWhenUsed="1"/>
+    <w:lsdException w:name="Table List 3" w:semiHidden="1" w:unhideWhenUsed="1"/>
+    <w:lsdException w:name="Table List 4" w:semiHidden="1" w:unhideWhenUsed="1"/>
+    <w:lsdException w:name="Table List 5" w:semiHidden="1" w:unhideWhenUsed="1"/>
+    <w:lsdException w:name="Table List 6" w:semiHidden="1" w:unhideWhenUsed="1"/>
+    <w:lsdException w:name="Table List 7" w:semiHidden="1" w:unhideWhenUsed="1"/>
+    <w:lsdException w:name="Table List 8" w:semiHidden="1" w:unhideWhenUsed="1"/>
+    <w:lsdException w:name="Table 3D effects 1" w:semiHidden="1" w:unhideWhenUsed="1"/>
+    <w:lsdException w:name="Table 3D effects 2" w:semiHidden="1" w:unhideWhenUsed="1"/>
+    <w:lsdException w:name="Table 3D effects 3" w:semiHidden="1" w:unhideWhenUsed="1"/>
+    <w:lsdException w:name="Table Contemporary" w:semiHidden="1" w:unhideWhenUsed="1"/>
+    <w:lsdException w:name="Table Elegant" w:semiHidden="1" w:unhideWhenUsed="1"/>
+    <w:lsdException w:name="Table Professional" w:semiHidden="1" w:unhideWhenUsed="1"/>
+    <w:lsdException w:name="Table Subtle 1" w:semiHidden="1" w:unhideWhenUsed="1"/>
+    <w:lsdException w:name="Table Subtle 2" w:semiHidden="1" w:unhideWhenUsed="1"/>
+    <w:lsdException w:name="Table Web 1" w:semiHidden="1" w:unhideWhenUsed="1"/>
+    <w:lsdException w:name="Table Web 2" w:semiHidden="1" w:unhideWhenUsed="1"/>
+    <w:lsdException w:name="Table Web 3" w:semiHidden="1" w:unhideWhenUsed="1"/>
+    <w:lsdException w:name="Balloon Text" w:semiHidden="1" w:unhideWhenUsed="1"/>
+    <w:lsdException w:name="Table Grid" w:uiPriority="39"/>
+    <w:lsdException w:name="Table Theme" w:semiHidden="1" w:unhideWhenUsed="1"/>
+    <w:lsdException w:name="Placeholder Text" w:semiHidden="1"/>
+    <w:lsdException w:name="No Spacing" w:uiPriority="1" w:qFormat="1"/>
+    <w:lsdException w:name="Light Shading" w:uiPriority="60"/>
+    <w:lsdException w:name="Light List" w:uiPriority="61"/>
+    <w:lsdException w:name="Light Grid" w:uiPriority="62"/>
+    <w:lsdException w:name="Medium Shading 1" w:uiPriority="63"/>
+    <w:lsdException w:name="Medium Shading 2" w:uiPriority="64"/>
+    <w:lsdException w:name="Medium List 1" w:uiPriority="65"/>
+    <w:lsdException w:name="Medium List 2" w:uiPriority="66"/>
+    <w:lsdException w:name="Medium Grid 1" w:uiPriority="67"/>
+    <w:lsdException w:name="Medium Grid 2" w:uiPriority="68"/>
+    <w:lsdException w:name="Medium Grid 3" w:uiPriority="69"/>
+    <w:lsdException w:name="Dark List" w:uiPriority="70"/>
+    <w:lsdException w:name="Colorful Shading" w:uiPriority="71"/>
+    <w:lsdException w:name="Colorful List" w:uiPriority="72"/>
+    <w:lsdException w:name="Colorful Grid" w:uiPriority="73"/>
+    <w:lsdException w:name="Light Shading Accent 1" w:uiPriority="60"/>
+    <w:lsdException w:name="Light List Accent 1" w:uiPriority="61"/>
+    <w:lsdException w:name="Light Grid Accent 1" w:uiPriority="62"/>
+    <w:lsdException w:name="Medium Shading 1 Accent 1" w:uiPriority="63"/>
+    <w:lsdException w:name="Medium Shading 2 Accent 1" w:uiPriority="64"/>
+    <w:lsdException w:name="Medium List 1 Accent 1" w:uiPriority="65"/>
+    <w:lsdException w:name="Revision" w:semiHidden="1"/>
+    <w:lsdException w:name="List Paragraph" w:uiPriority="34" w:qFormat="1"/>
+    <w:lsdException w:name="Quote" w:uiPriority="29" w:qFormat="1"/>
+    <w:lsdException w:name="Intense Quote" w:uiPriority="30" w:qFormat="1"/>
+    <w:lsdException w:name="Medium List 2 Accent 1" w:uiPriority="66"/>
+    <w:lsdException w:name="Medium Grid 1 Accent 1" w:uiPriority="67"/>
+    <w:lsdException w:name="Medium Grid 2 Accent 1" w:uiPriority="68"/>
+    <w:lsdException w:name="Medium Grid 3 Accent 1" w:uiPriority="69"/>
+    <w:lsdException w:name="Dark List Accent 1" w:uiPriority="70"/>
+    <w:lsdException w:name="Colorful Shading Accent 1" w:uiPriority="71"/>
+    <w:lsdException w:name="Colorful List Accent 1" w:uiPriority="72"/>
+    <w:lsdException w:name="Colorful Grid Accent 1" w:uiPriority="73"/>
+    <w:lsdException w:name="Light Shading Accent 2" w:uiPriority="60"/>
+    <w:lsdException w:name="Light List Accent 2" w:uiPriority="61"/>
+    <w:lsdException w:name="Light Grid Accent 2" w:uiPriority="62"/>
+    <w:lsdException w:name="Medium Shading 1 Accent 2" w:uiPriority="63"/>
+    <w:lsdException w:name="Medium Shading 2 Accent 2" w:uiPriority="64"/>
+    <w:lsdException w:name="Medium List 1 Accent 2" w:uiPriority="65"/>
+    <w:lsdException w:name="Medium List 2 Accent 2" w:uiPriority="66"/>
+    <w:lsdException w:name="Medium Grid 1 Accent 2" w:uiPriority="67"/>
+    <w:lsdException w:name="Medium Grid 2 Accent 2" w:uiPriority="68"/>
+    <w:lsdException w:name="Medium Grid 3 Accent 2" w:uiPriority="69"/>
+    <w:lsdException w:name="Dark List Accent 2" w:uiPriority="70"/>
+    <w:lsdException w:name="Colorful Shading Accent 2" w:uiPriority="71"/>
+    <w:lsdException w:name="Colorful List Accent 2" w:uiPriority="72"/>
+    <w:lsdException w:name="Colorful Grid Accent 2" w:uiPriority="73"/>
+    <w:lsdException w:name="Light Shading Accent 3" w:uiPriority="60"/>
+    <w:lsdException w:name="Light List Accent 3" w:uiPriority="61"/>
+    <w:lsdException w:name="Light Grid Accent 3" w:uiPriority="62"/>
+    <w:lsdException w:name="Medium Shading 1 Accent 3" w:uiPriority="63"/>
+    <w:lsdException w:name="Medium Shading 2 Accent 3" w:uiPriority="64"/>
+    <w:lsdException w:name="Medium List 1 Accent 3" w:uiPriority="65"/>
+    <w:lsdException w:name="Medium List 2 Accent 3" w:uiPriority="66"/>
+    <w:lsdException w:name="Medium Grid 1 Accent 3" w:uiPriority="67"/>
+    <w:lsdException w:name="Medium Grid 2 Accent 3" w:uiPriority="68"/>
+    <w:lsdException w:name="Medium Grid 3 Accent 3" w:uiPriority="69"/>
+    <w:lsdException w:name="Dark List Accent 3" w:uiPriority="70"/>
+    <w:lsdException w:name="Colorful Shading Accent 3" w:uiPriority="71"/>
+    <w:lsdException w:name="Colorful List Accent 3" w:uiPriority="72"/>
+    <w:lsdException w:name="Colorful Grid Accent 3" w:uiPriority="73"/>
+    <w:lsdException w:name="Light Shading Accent 4" w:uiPriority="60"/>
+    <w:lsdException w:name="Light List Accent 4" w:uiPriority="61"/>
+    <w:lsdException w:name="Light Grid Accent 4" w:uiPriority="62"/>
+    <w:lsdException w:name="Medium Shading 1 Accent 4" w:uiPriority="63"/>
+    <w:lsdException w:name="Medium Shading 2 Accent 4" w:uiPriority="64"/>
+    <w:lsdException w:name="Medium List 1 Accent 4" w:uiPriority="65"/>
+    <w:lsdException w:name="Medium List 2 Accent 4" w:uiPriority="66"/>
+    <w:lsdException w:name="Medium Grid 1 Accent 4" w:uiPriority="67"/>
+    <w:lsdException w:name="Medium Grid 2 Accent 4" w:uiPriority="68"/>
+    <w:lsdException w:name="Medium Grid 3 Accent 4" w:uiPriority="69"/>
+    <w:lsdException w:name="Dark List Accent 4" w:uiPriority="70"/>
+    <w:lsdException w:name="Colorful Shading Accent 4" w:uiPriority="71"/>
+    <w:lsdException w:name="Colorful List Accent 4" w:uiPriority="72"/>
+    <w:lsdException w:name="Colorful Grid Accent 4" w:uiPriority="73"/>
+    <w:lsdException w:name="Light Shading Accent 5" w:uiPriority="60"/>
+    <w:lsdException w:name="Light List Accent 5" w:uiPriority="61"/>
+    <w:lsdException w:name="Light Grid Accent 5" w:uiPriority="62"/>
+    <w:lsdException w:name="Medium Shading 1 Accent 5" w:uiPriority="63"/>
+    <w:lsdException w:name="Medium Shading 2 Accent 5" w:uiPriority="64"/>
+    <w:lsdException w:name="Medium List 1 Accent 5" w:uiPriority="65"/>
+    <w:lsdException w:name="Medium List 2 Accent 5" w:uiPriority="66"/>
+    <w:lsdException w:name="Medium Grid 1 Accent 5" w:uiPriority="67"/>
+    <w:lsdException w:name="Medium Grid 2 Accent 5" w:uiPriority="68"/>
+    <w:lsdException w:name="Medium Grid 3 Accent 5" w:uiPriority="69"/>
+    <w:lsdException w:name="Dark List Accent 5" w:uiPriority="70"/>
+    <w:lsdException w:name="Colorful Shading Accent 5" w:uiPriority="71"/>
+    <w:lsdException w:name="Colorful List Accent 5" w:uiPriority="72"/>
+    <w:lsdException w:name="Colorful Grid Accent 5" w:uiPriority="73"/>
+    <w:lsdException w:name="Light Shading Accent 6" w:uiPriority="60"/>
+    <w:lsdException w:name="Light List Accent 6" w:uiPriority="61"/>
+    <w:lsdException w:name="Light Grid Accent 6" w:uiPriority="62"/>
+    <w:lsdException w:name="Medium Shading 1 Accent 6" w:uiPriority="63"/>
+    <w:lsdException w:name="Medium Shading 2 Accent 6" w:uiPriority="64"/>
+    <w:lsdException w:name="Medium List 1 Accent 6" w:uiPriority="65"/>
+    <w:lsdException w:name="Medium List 2 Accent 6" w:uiPriority="66"/>
+    <w:lsdException w:name="Medium Grid 1 Accent 6" w:uiPriority="67"/>
+    <w:lsdException w:name="Medium Grid 2 Accent 6" w:uiPriority="68"/>
+    <w:lsdException w:name="Medium Grid 3 Accent 6" w:uiPriority="69"/>
+    <w:lsdException w:name="Dark List Accent 6" w:uiPriority="70"/>
+    <w:lsdException w:name="Colorful Shading Accent 6" w:uiPriority="71"/>
+    <w:lsdException w:name="Colorful List Accent 6" w:uiPriority="72"/>
+    <w:lsdException w:name="Colorful Grid Accent 6" w:uiPriority="73"/>
+    <w:lsdException w:name="Subtle Emphasis" w:uiPriority="19" w:qFormat="1"/>
+    <w:lsdException w:name="Intense Emphasis" w:uiPriority="21" w:qFormat="1"/>
+    <w:lsdException w:name="Subtle Reference" w:uiPriority="31" w:qFormat="1"/>
+    <w:lsdException w:name="Intense Reference" w:uiPriority="32" w:qFormat="1"/>
+    <w:lsdException w:name="Book Title" w:uiPriority="33" w:qFormat="1"/>
+    <w:lsdException w:name="Bibliography" w:semiHidden="1" w:uiPriority="37" w:unhideWhenUsed="1"/>
+    <w:lsdException w:name="TOC Heading" w:semiHidden="1" w:uiPriority="39" w:unhideWhenUsed="1" w:qFormat="1"/>
+    <w:lsdException w:name="Grid Table Light" w:semiHidden="1" w:unhideWhenUsed="1"/>
+    <w:lsdException w:name="Grid Table 1 Light" w:semiHidden="1" w:unhideWhenUsed="1"/>
+    <w:lsdException w:name="Grid Table 2" w:semiHidden="1" w:unhideWhenUsed="1"/>
+    <w:lsdException w:name="Grid Table 3" w:semiHidden="1" w:unhideWhenUsed="1"/>
+    <w:lsdException w:name="Grid Table 4" w:uiPriority="49"/>
+    <w:lsdException w:name="Grid Table 5 Dark" w:uiPriority="50"/>
+    <w:lsdException w:name="Grid Table 6 Colorful" w:uiPriority="51"/>
+    <w:lsdException w:name="Grid Table 7 Colorful" w:uiPriority="52"/>
+    <w:lsdException w:name="Grid Table 1 Light Accent 1" w:uiPriority="46"/>
+    <w:lsdException w:name="Grid Table 2 Accent 1" w:uiPriority="47"/>
+    <w:lsdException w:name="Grid Table 3 Accent 1" w:uiPriority="48"/>
+    <w:lsdException w:name="Grid Table 4 Accent 1" w:uiPriority="49"/>
+    <w:lsdException w:name="Grid Table 5 Dark Accent 1" w:uiPriority="50"/>
+    <w:lsdException w:name="Grid Table 6 Colorful Accent 1" w:uiPriority="51"/>
+    <w:lsdException w:name="Grid Table 7 Colorful Accent 1" w:uiPriority="52"/>
+    <w:lsdException w:name="Grid Table 1 Light Accent 2" w:uiPriority="46"/>
+    <w:lsdException w:name="Grid Table 2 Accent 2" w:uiPriority="47"/>
+    <w:lsdException w:name="Grid Table 3 Accent 2" w:uiPriority="48"/>
+    <w:lsdException w:name="Grid Table 4 Accent 2" w:uiPriority="49"/>
+    <w:lsdException w:name="Grid Table 5 Dark Accent 2" w:uiPriority="50"/>
+    <w:lsdException w:name="Grid Table 6 Colorful Accent 2" w:uiPriority="51"/>
+    <w:lsdException w:name="Grid Table 7 Colorful Accent 2" w:uiPriority="52"/>
+    <w:lsdException w:name="Grid Table 1 Light Accent 3" w:uiPriority="46"/>
+    <w:lsdException w:name="Grid Table 2 Accent 3" w:uiPriority="47"/>
+    <w:lsdException w:name="Grid Table 3 Accent 3" w:uiPriority="48"/>
+    <w:lsdException w:name="Grid Table 4 Accent 3" w:uiPriority="49"/>
+    <w:lsdException w:name="Grid Table 5 Dark Accent 3" w:uiPriority="50"/>
+    <w:lsdException w:name="Grid Table 6 Colorful Accent 3" w:uiPriority="51"/>
+    <w:lsdException w:name="Grid Table 7 Colorful Accent 3" w:uiPriority="52"/>
+    <w:lsdException w:name="Grid Table 1 Light Accent 4" w:uiPriority="46"/>
+    <w:lsdException w:name="Grid Table 2 Accent 4" w:uiPriority="47"/>
+    <w:lsdException w:name="Grid Table 3 Accent 4" w:uiPriority="48"/>
+    <w:lsdException w:name="Grid Table 4 Accent 4" w:uiPriority="49"/>
+    <w:lsdException w:name="Grid Table 5 Dark Accent 4" w:uiPriority="50"/>
+    <w:lsdException w:name="Grid Table 6 Colorful Accent 4" w:uiPriority="51"/>
+    <w:lsdException w:name="Grid Table 7 Colorful Accent 4" w:uiPriority="52"/>
+    <w:lsdException w:name="Grid Table 1 Light Accent 5" w:uiPriority="46"/>
+    <w:lsdException w:name="Grid Table 2 Accent 5" w:uiPriority="47"/>
+    <w:lsdException w:name="Grid Table 3 Accent 5" w:uiPriority="48"/>
+    <w:lsdException w:name="Grid Table 4 Accent 5" w:uiPriority="49"/>
+    <w:lsdException w:name="Grid Table 5 Dark Accent 5" w:uiPriority="50"/>
+    <w:lsdException w:name="Grid Table 6 Colorful Accent 5" w:uiPriority="51"/>
+    <w:lsdException w:name="Grid Table 7 Colorful Accent 5" w:uiPriority="52"/>
+    <w:lsdException w:name="Grid Table 1 Light Accent 6" w:uiPriority="46"/>
+    <w:lsdException w:name="Grid Table 2 Accent 6" w:uiPriority="47"/>
+    <w:lsdException w:name="Grid Table 3 Accent 6" w:uiPriority="48"/>
+    <w:lsdException w:name="Grid Table 4 Accent 6" w:uiPriority="49"/>
+    <w:lsdException w:name="Grid Table 5 Dark Accent 6" w:uiPriority="50"/>
+    <w:lsdException w:name="Grid Table 6 Colorful Accent 6" w:uiPriority="51"/>
+    <w:lsdException w:name="Grid Table 7 Colorful Accent 6" w:uiPriority="52"/>
+    <w:lsdException w:name="List Table 1 Light" w:uiPriority="46"/>
+    <w:lsdException w:name="List Table 2" w:uiPriority="47"/>
+    <w:lsdException w:name="List Table 3" w:uiPriority="48"/>
+    <w:lsdException w:name="List Table 4" w:uiPriority="49"/>
+    <w:lsdException w:name="List Table 5 Dark" w:uiPriority="50"/>
+    <w:lsdException w:name="List Table 6 Colorful" w:uiPriority="51"/>
+    <w:lsdException w:name="List Table 7 Colorful" w:uiPriority="52"/>
+    <w:lsdException w:name="List Table 1 Light Accent 1" w:uiPriority="46"/>
+    <w:lsdException w:name="List Table 2 Accent 1" w:uiPriority="47"/>
+    <w:lsdException w:name="List Table 3 Accent 1" w:uiPriority="48"/>
+    <w:lsdException w:name="List Table 4 Accent 1" w:uiPriority="49"/>
+    <w:lsdException w:name="List Table 5 Dark Accent 1" w:uiPriority="50"/>
+    <w:lsdException w:name="List Table 6 Colorful Accent 1" w:uiPriority="51"/>
+    <w:lsdException w:name="List Table 7 Colorful Accent 1" w:uiPriority="52"/>
+    <w:lsdException w:name="List Table 1 Light Accent 2" w:uiPriority="46"/>
+    <w:lsdException w:name="List Table 2 Accent 2" w:uiPriority="47"/>
+    <w:lsdException w:name="List Table 3 Accent 2" w:uiPriority="48"/>
+    <w:lsdException w:name="List Table 4 Accent 2" w:uiPriority="49"/>
+    <w:lsdException w:name="List Table 5 Dark Accent 2" w:uiPriority="50"/>
+    <w:lsdException w:name="List Table 6 Colorful Accent 2" w:uiPriority="51"/>
+    <w:lsdException w:name="List Table 7 Colorful Accent 2" w:uiPriority="52"/>
+    <w:lsdException w:name="List Table 1 Light Accent 3" w:uiPriority="46"/>
+    <w:lsdException w:name="List Table 2 Accent 3" w:uiPriority="47"/>
+    <w:lsdException w:name="List Table 3 Accent 3" w:uiPriority="48"/>
+    <w:lsdException w:name="List Table 4 Accent 3" w:uiPriority="49"/>
+    <w:lsdException w:name="List Table 5 Dark Accent 3" w:uiPriority="50"/>
+    <w:lsdException w:name="List Table 6 Colorful Accent 3" w:uiPriority="51"/>
+    <w:lsdException w:name="List Table 7 Colorful Accent 3" w:uiPriority="52"/>
+    <w:lsdException w:name="List Table 1 Light Accent 4" w:uiPriority="46"/>
+    <w:lsdException w:name="List Table 2 Accent 4" w:uiPriority="47"/>
+    <w:lsdException w:name="List Table 3 Accent 4" w:uiPriority="48"/>
+    <w:lsdException w:name="List Table 4 Accent 4" w:uiPriority="49"/>
+    <w:lsdException w:name="List Table 5 Dark Accent 4" w:uiPriority="50"/>
+    <w:lsdException w:name="List Table 6 Colorful Accent 4" w:uiPriority="51"/>
+    <w:lsdException w:name="List Table 7 Colorful Accent 4" w:uiPriority="52"/>
+    <w:lsdException w:name="List Table 1 Light Accent 5" w:uiPriority="46"/>
+    <w:lsdException w:name="List Table 2 Accent 5" w:uiPriority="47"/>
+    <w:lsdException w:name="List Table 3 Accent 5" w:uiPriority="48"/>
+    <w:lsdException w:name="List Table 4 Accent 5" w:uiPriority="49"/>
+    <w:lsdException w:name="List Table 5 Dark Accent 5" w:uiPriority="50"/>
+    <w:lsdException w:name="List Table 6 Colorful Accent 5" w:uiPriority="51"/>
+    <w:lsdException w:name="List Table 7 Colorful Accent 5" w:uiPriority="52"/>
+    <w:lsdException w:name="List Table 1 Light Accent 6" w:uiPriority="46"/>
+    <w:lsdException w:name="List Table 2 Accent 6" w:uiPriority="47"/>
+    <w:lsdException w:name="List Table 3 Accent 6" w:uiPriority="48"/>
+    <w:lsdException w:name="List Table 4 Accent 6" w:uiPriority="49"/>
+    <w:lsdException w:name="List Table 5 Dark Accent 6" w:uiPriority="50"/>
+    <w:lsdException w:name="List Table 6 Colorful Accent 6" w:uiPriority="51"/>
+    <w:lsdException w:name="List Table 7 Colorful Accent 6" w:uiPriority="52"/>
+    <w:lsdException w:name="Mention" w:semiHidden="1" w:unhideWhenUsed="1"/>
+    <w:lsdException w:name="Smart Hyperlink" w:semiHidden="1" w:unhideWhenUsed="1"/>
+    <w:lsdException w:name="Hashtag" w:semiHidden="1" w:unhideWhenUsed="1"/>
+    <w:lsdException w:name="Unresolved Mention" w:semiHidden="1" w:unhideWhenUsed="1"/>
   </w:latentStyles>
   <w:style w:type="paragraph" w:default="1" w:styleId="Normal">
     <w:name w:val="Normal"/>
@@ -3394,7 +3447,6 @@
       <w:spacing w:after="0" w:line="240" w:lineRule="auto"/>
     </w:pPr>
     <w:tblPr>
-      <w:tblInd w:w="0" w:type="dxa"/>
       <w:tblBorders>
         <w:top w:val="single" w:sz="4" w:space="0" w:color="auto"/>
         <w:left w:val="single" w:sz="4" w:space="0" w:color="auto"/>
@@ -3403,16 +3455,10 @@
         <w:insideH w:val="single" w:sz="4" w:space="0" w:color="auto"/>
         <w:insideV w:val="single" w:sz="4" w:space="0" w:color="auto"/>
       </w:tblBorders>
-      <w:tblCellMar>
-        <w:top w:w="0" w:type="dxa"/>
-        <w:left w:w="108" w:type="dxa"/>
-        <w:bottom w:w="0" w:type="dxa"/>
-        <w:right w:w="108" w:type="dxa"/>
-      </w:tblCellMar>
     </w:tblPr>
   </w:style>
-  <w:style w:type="table" w:customStyle="1" w:styleId="GridTable4">
-    <w:name w:val="Grid Table 4"/>
+  <w:style w:type="table" w:customStyle="1" w:styleId="GridTable41">
+    <w:name w:val="Grid Table 41"/>
     <w:basedOn w:val="TableNormal"/>
     <w:uiPriority w:val="49"/>
     <w:rsid w:val="009D4024"/>
@@ -3422,7 +3468,6 @@
     <w:tblPr>
       <w:tblStyleRowBandSize w:val="1"/>
       <w:tblStyleColBandSize w:val="1"/>
-      <w:tblInd w:w="0" w:type="dxa"/>
       <w:tblBorders>
         <w:top w:val="single" w:sz="4" w:space="0" w:color="666666" w:themeColor="text1" w:themeTint="99"/>
         <w:left w:val="single" w:sz="4" w:space="0" w:color="666666" w:themeColor="text1" w:themeTint="99"/>
@@ -3431,679 +3476,6 @@
         <w:insideH w:val="single" w:sz="4" w:space="0" w:color="666666" w:themeColor="text1" w:themeTint="99"/>
         <w:insideV w:val="single" w:sz="4" w:space="0" w:color="666666" w:themeColor="text1" w:themeTint="99"/>
       </w:tblBorders>
-      <w:tblCellMar>
-        <w:top w:w="0" w:type="dxa"/>
-        <w:left w:w="108" w:type="dxa"/>
-        <w:bottom w:w="0" w:type="dxa"/>
-        <w:right w:w="108" w:type="dxa"/>
-      </w:tblCellMar>
-    </w:tblPr>
-    <w:tblStylePr w:type="firstRow">
-      <w:rPr>
-        <w:b/>
-        <w:bCs/>
-        <w:color w:val="FFFFFF" w:themeColor="background1"/>
-      </w:rPr>
-      <w:tblPr/>
-      <w:tcPr>
-        <w:tcBorders>
-          <w:top w:val="single" w:sz="4" w:space="0" w:color="000000" w:themeColor="text1"/>
-          <w:left w:val="single" w:sz="4" w:space="0" w:color="000000" w:themeColor="text1"/>
-          <w:bottom w:val="single" w:sz="4" w:space="0" w:color="000000" w:themeColor="text1"/>
-          <w:right w:val="single" w:sz="4" w:space="0" w:color="000000" w:themeColor="text1"/>
-          <w:insideH w:val="nil"/>
-          <w:insideV w:val="nil"/>
-        </w:tcBorders>
-        <w:shd w:val="clear" w:color="auto" w:fill="000000" w:themeFill="text1"/>
-      </w:tcPr>
-    </w:tblStylePr>
-    <w:tblStylePr w:type="lastRow">
-      <w:rPr>
-        <w:b/>
-        <w:bCs/>
-      </w:rPr>
-      <w:tblPr/>
-      <w:tcPr>
-        <w:tcBorders>
-          <w:top w:val="double" w:sz="4" w:space="0" w:color="000000" w:themeColor="text1"/>
-        </w:tcBorders>
-      </w:tcPr>
-    </w:tblStylePr>
-    <w:tblStylePr w:type="firstCol">
-      <w:rPr>
-        <w:b/>
-        <w:bCs/>
-      </w:rPr>
-    </w:tblStylePr>
-    <w:tblStylePr w:type="lastCol">
-      <w:rPr>
-        <w:b/>
-        <w:bCs/>
-      </w:rPr>
-    </w:tblStylePr>
-    <w:tblStylePr w:type="band1Vert">
-      <w:tblPr/>
-      <w:tcPr>
-        <w:shd w:val="clear" w:color="auto" w:fill="CCCCCC" w:themeFill="text1" w:themeFillTint="33"/>
-      </w:tcPr>
-    </w:tblStylePr>
-    <w:tblStylePr w:type="band1Horz">
-      <w:tblPr/>
-      <w:tcPr>
-        <w:shd w:val="clear" w:color="auto" w:fill="CCCCCC" w:themeFill="text1" w:themeFillTint="33"/>
-      </w:tcPr>
-    </w:tblStylePr>
-  </w:style>
-  <w:style w:type="character" w:customStyle="1" w:styleId="Heading1Char">
-    <w:name w:val="Heading 1 Char"/>
-    <w:basedOn w:val="DefaultParagraphFont"/>
-    <w:link w:val="Heading1"/>
-    <w:uiPriority w:val="9"/>
-    <w:rsid w:val="00695FC7"/>
-    <w:rPr>
-      <w:rFonts w:asciiTheme="majorHAnsi" w:eastAsiaTheme="majorEastAsia" w:hAnsiTheme="majorHAnsi" w:cstheme="majorBidi"/>
-      <w:color w:val="2E74B5" w:themeColor="accent1" w:themeShade="BF"/>
-      <w:sz w:val="32"/>
-      <w:szCs w:val="32"/>
-    </w:rPr>
-  </w:style>
-  <w:style w:type="character" w:styleId="FollowedHyperlink">
-    <w:name w:val="FollowedHyperlink"/>
-    <w:basedOn w:val="DefaultParagraphFont"/>
-    <w:uiPriority w:val="99"/>
-    <w:semiHidden/>
-    <w:unhideWhenUsed/>
-    <w:rsid w:val="00297D6D"/>
-    <w:rPr>
-      <w:color w:val="954F72" w:themeColor="followedHyperlink"/>
-      <w:u w:val="single"/>
-    </w:rPr>
-  </w:style>
-  <w:style w:type="paragraph" w:styleId="ListParagraph">
-    <w:name w:val="List Paragraph"/>
-    <w:basedOn w:val="Normal"/>
-    <w:uiPriority w:val="34"/>
-    <w:qFormat/>
-    <w:rsid w:val="007007A0"/>
-    <w:pPr>
-      <w:ind w:left="720"/>
-      <w:contextualSpacing/>
-    </w:pPr>
-  </w:style>
-  <w:style w:type="character" w:styleId="CommentReference">
-    <w:name w:val="annotation reference"/>
-    <w:basedOn w:val="DefaultParagraphFont"/>
-    <w:uiPriority w:val="99"/>
-    <w:semiHidden/>
-    <w:unhideWhenUsed/>
-    <w:rsid w:val="003307F9"/>
-    <w:rPr>
-      <w:sz w:val="16"/>
-      <w:szCs w:val="16"/>
-    </w:rPr>
-  </w:style>
-  <w:style w:type="paragraph" w:styleId="CommentText">
-    <w:name w:val="annotation text"/>
-    <w:basedOn w:val="Normal"/>
-    <w:link w:val="CommentTextChar"/>
-    <w:uiPriority w:val="99"/>
-    <w:semiHidden/>
-    <w:unhideWhenUsed/>
-    <w:rsid w:val="003307F9"/>
-    <w:pPr>
-      <w:spacing w:line="240" w:lineRule="auto"/>
-    </w:pPr>
-    <w:rPr>
-      <w:sz w:val="20"/>
-      <w:szCs w:val="20"/>
-    </w:rPr>
-  </w:style>
-  <w:style w:type="character" w:customStyle="1" w:styleId="CommentTextChar">
-    <w:name w:val="Comment Text Char"/>
-    <w:basedOn w:val="DefaultParagraphFont"/>
-    <w:link w:val="CommentText"/>
-    <w:uiPriority w:val="99"/>
-    <w:semiHidden/>
-    <w:rsid w:val="003307F9"/>
-    <w:rPr>
-      <w:sz w:val="20"/>
-      <w:szCs w:val="20"/>
-    </w:rPr>
-  </w:style>
-  <w:style w:type="paragraph" w:styleId="CommentSubject">
-    <w:name w:val="annotation subject"/>
-    <w:basedOn w:val="CommentText"/>
-    <w:next w:val="CommentText"/>
-    <w:link w:val="CommentSubjectChar"/>
-    <w:uiPriority w:val="99"/>
-    <w:semiHidden/>
-    <w:unhideWhenUsed/>
-    <w:rsid w:val="003307F9"/>
-    <w:rPr>
-      <w:b/>
-      <w:bCs/>
-    </w:rPr>
-  </w:style>
-  <w:style w:type="character" w:customStyle="1" w:styleId="CommentSubjectChar">
-    <w:name w:val="Comment Subject Char"/>
-    <w:basedOn w:val="CommentTextChar"/>
-    <w:link w:val="CommentSubject"/>
-    <w:uiPriority w:val="99"/>
-    <w:semiHidden/>
-    <w:rsid w:val="003307F9"/>
-    <w:rPr>
-      <w:b/>
-      <w:bCs/>
-      <w:sz w:val="20"/>
-      <w:szCs w:val="20"/>
-    </w:rPr>
-  </w:style>
-  <w:style w:type="paragraph" w:styleId="BalloonText">
-    <w:name w:val="Balloon Text"/>
-    <w:basedOn w:val="Normal"/>
-    <w:link w:val="BalloonTextChar"/>
-    <w:uiPriority w:val="99"/>
-    <w:semiHidden/>
-    <w:unhideWhenUsed/>
-    <w:rsid w:val="003307F9"/>
-    <w:pPr>
-      <w:spacing w:after="0" w:line="240" w:lineRule="auto"/>
-    </w:pPr>
-    <w:rPr>
-      <w:rFonts w:ascii="Segoe UI" w:hAnsi="Segoe UI" w:cs="Segoe UI"/>
-      <w:sz w:val="18"/>
-      <w:szCs w:val="18"/>
-    </w:rPr>
-  </w:style>
-  <w:style w:type="character" w:customStyle="1" w:styleId="BalloonTextChar">
-    <w:name w:val="Balloon Text Char"/>
-    <w:basedOn w:val="DefaultParagraphFont"/>
-    <w:link w:val="BalloonText"/>
-    <w:uiPriority w:val="99"/>
-    <w:semiHidden/>
-    <w:rsid w:val="003307F9"/>
-    <w:rPr>
-      <w:rFonts w:ascii="Segoe UI" w:hAnsi="Segoe UI" w:cs="Segoe UI"/>
-      <w:sz w:val="18"/>
-      <w:szCs w:val="18"/>
-    </w:rPr>
-  </w:style>
-  <w:style w:type="paragraph" w:styleId="Header">
-    <w:name w:val="header"/>
-    <w:basedOn w:val="Normal"/>
-    <w:link w:val="HeaderChar"/>
-    <w:uiPriority w:val="99"/>
-    <w:unhideWhenUsed/>
-    <w:rsid w:val="0020147C"/>
-    <w:pPr>
-      <w:tabs>
-        <w:tab w:val="center" w:pos="4320"/>
-        <w:tab w:val="right" w:pos="8640"/>
-      </w:tabs>
-      <w:spacing w:after="0" w:line="240" w:lineRule="auto"/>
-    </w:pPr>
-  </w:style>
-  <w:style w:type="character" w:customStyle="1" w:styleId="HeaderChar">
-    <w:name w:val="Header Char"/>
-    <w:basedOn w:val="DefaultParagraphFont"/>
-    <w:link w:val="Header"/>
-    <w:uiPriority w:val="99"/>
-    <w:rsid w:val="0020147C"/>
-  </w:style>
-  <w:style w:type="paragraph" w:styleId="Footer">
-    <w:name w:val="footer"/>
-    <w:basedOn w:val="Normal"/>
-    <w:link w:val="FooterChar"/>
-    <w:uiPriority w:val="99"/>
-    <w:unhideWhenUsed/>
-    <w:rsid w:val="0020147C"/>
-    <w:pPr>
-      <w:tabs>
-        <w:tab w:val="center" w:pos="4320"/>
-        <w:tab w:val="right" w:pos="8640"/>
-      </w:tabs>
-      <w:spacing w:after="0" w:line="240" w:lineRule="auto"/>
-    </w:pPr>
-  </w:style>
-  <w:style w:type="character" w:customStyle="1" w:styleId="FooterChar">
-    <w:name w:val="Footer Char"/>
-    <w:basedOn w:val="DefaultParagraphFont"/>
-    <w:link w:val="Footer"/>
-    <w:uiPriority w:val="99"/>
-    <w:rsid w:val="0020147C"/>
-  </w:style>
-  <w:style w:type="character" w:customStyle="1" w:styleId="Heading2Char">
-    <w:name w:val="Heading 2 Char"/>
-    <w:basedOn w:val="DefaultParagraphFont"/>
-    <w:link w:val="Heading2"/>
-    <w:uiPriority w:val="9"/>
-    <w:semiHidden/>
-    <w:rsid w:val="000B6069"/>
-    <w:rPr>
-      <w:rFonts w:asciiTheme="majorHAnsi" w:eastAsiaTheme="majorEastAsia" w:hAnsiTheme="majorHAnsi" w:cstheme="majorBidi"/>
-      <w:b/>
-      <w:bCs/>
-      <w:color w:val="5B9BD5" w:themeColor="accent1"/>
-      <w:sz w:val="26"/>
-      <w:szCs w:val="26"/>
-    </w:rPr>
-  </w:style>
-  <w:style w:type="character" w:customStyle="1" w:styleId="apple-converted-space">
-    <w:name w:val="apple-converted-space"/>
-    <w:basedOn w:val="DefaultParagraphFont"/>
-    <w:rsid w:val="000B6069"/>
-  </w:style>
-</w:styles>
-</file>
-
-<file path=word/stylesWithEffects.xml><?xml version="1.0" encoding="utf-8"?>
-<w:styles xmlns:wpc="http://schemas.microsoft.com/office/word/2010/wordprocessingCanvas" xmlns:mo="http://schemas.microsoft.com/office/mac/office/2008/main" xmlns:mc="http://schemas.openxmlformats.org/markup-compatibility/2006" xmlns:mv="urn:schemas-microsoft-com:mac:vml" xmlns:o="urn:schemas-microsoft-com:office:office" xmlns:r="http://schemas.openxmlformats.org/officeDocument/2006/relationships" xmlns:m="http://schemas.openxmlformats.org/officeDocument/2006/math" xmlns:v="urn:schemas-microsoft-com:vml" xmlns:wp14="http://schemas.microsoft.com/office/word/2010/wordprocessingDrawing" xmlns:wp="http://schemas.openxmlformats.org/drawingml/2006/wordprocessingDrawing" xmlns:w10="urn:schemas-microsoft-com:office:word" xmlns:w="http://schemas.openxmlformats.org/wordprocessingml/2006/main" xmlns:w14="http://schemas.microsoft.com/office/word/2010/wordml" xmlns:wpg="http://schemas.microsoft.com/office/word/2010/wordprocessingGroup" xmlns:wpi="http://schemas.microsoft.com/office/word/2010/wordprocessingInk" xmlns:wne="http://schemas.microsoft.com/office/word/2006/wordml" xmlns:wps="http://schemas.microsoft.com/office/word/2010/wordprocessingShape" mc:Ignorable="w14 wp14">
-  <w:docDefaults>
-    <w:rPrDefault>
-      <w:rPr>
-        <w:rFonts w:asciiTheme="minorHAnsi" w:eastAsiaTheme="minorHAnsi" w:hAnsiTheme="minorHAnsi" w:cstheme="minorBidi"/>
-        <w:sz w:val="22"/>
-        <w:szCs w:val="22"/>
-        <w:lang w:val="en-US" w:eastAsia="en-US" w:bidi="ar-SA"/>
-      </w:rPr>
-    </w:rPrDefault>
-    <w:pPrDefault>
-      <w:pPr>
-        <w:spacing w:after="160" w:line="259" w:lineRule="auto"/>
-      </w:pPr>
-    </w:pPrDefault>
-  </w:docDefaults>
-  <w:latentStyles w:defLockedState="0" w:defUIPriority="99" w:defSemiHidden="1" w:defUnhideWhenUsed="1" w:defQFormat="0" w:count="276">
-    <w:lsdException w:name="Normal" w:semiHidden="0" w:uiPriority="0" w:unhideWhenUsed="0" w:qFormat="1"/>
-    <w:lsdException w:name="heading 1" w:semiHidden="0" w:uiPriority="9" w:unhideWhenUsed="0" w:qFormat="1"/>
-    <w:lsdException w:name="heading 2" w:uiPriority="9" w:qFormat="1"/>
-    <w:lsdException w:name="heading 3" w:uiPriority="9" w:qFormat="1"/>
-    <w:lsdException w:name="heading 4" w:uiPriority="9" w:qFormat="1"/>
-    <w:lsdException w:name="heading 5" w:uiPriority="9" w:qFormat="1"/>
-    <w:lsdException w:name="heading 6" w:uiPriority="9" w:qFormat="1"/>
-    <w:lsdException w:name="heading 7" w:uiPriority="9" w:qFormat="1"/>
-    <w:lsdException w:name="heading 8" w:uiPriority="9" w:qFormat="1"/>
-    <w:lsdException w:name="heading 9" w:uiPriority="9" w:qFormat="1"/>
-    <w:lsdException w:name="toc 1" w:uiPriority="39"/>
-    <w:lsdException w:name="toc 2" w:uiPriority="39"/>
-    <w:lsdException w:name="toc 3" w:uiPriority="39"/>
-    <w:lsdException w:name="toc 4" w:uiPriority="39"/>
-    <w:lsdException w:name="toc 5" w:uiPriority="39"/>
-    <w:lsdException w:name="toc 6" w:uiPriority="39"/>
-    <w:lsdException w:name="toc 7" w:uiPriority="39"/>
-    <w:lsdException w:name="toc 8" w:uiPriority="39"/>
-    <w:lsdException w:name="toc 9" w:uiPriority="39"/>
-    <w:lsdException w:name="caption" w:uiPriority="35" w:qFormat="1"/>
-    <w:lsdException w:name="Title" w:semiHidden="0" w:uiPriority="10" w:unhideWhenUsed="0" w:qFormat="1"/>
-    <w:lsdException w:name="Default Paragraph Font" w:uiPriority="1"/>
-    <w:lsdException w:name="Subtitle" w:semiHidden="0" w:uiPriority="11" w:unhideWhenUsed="0" w:qFormat="1"/>
-    <w:lsdException w:name="Strong" w:semiHidden="0" w:uiPriority="22" w:unhideWhenUsed="0" w:qFormat="1"/>
-    <w:lsdException w:name="Emphasis" w:semiHidden="0" w:uiPriority="20" w:unhideWhenUsed="0" w:qFormat="1"/>
-    <w:lsdException w:name="Table Grid" w:semiHidden="0" w:uiPriority="39" w:unhideWhenUsed="0"/>
-    <w:lsdException w:name="Note Level 1" w:semiHidden="0" w:unhideWhenUsed="0"/>
-    <w:lsdException w:name="Note Level 2" w:semiHidden="0" w:unhideWhenUsed="0"/>
-    <w:lsdException w:name="Note Level 3" w:semiHidden="0" w:unhideWhenUsed="0"/>
-    <w:lsdException w:name="Note Level 4" w:semiHidden="0" w:unhideWhenUsed="0"/>
-    <w:lsdException w:name="Note Level 5" w:semiHidden="0" w:unhideWhenUsed="0"/>
-    <w:lsdException w:name="Note Level 6" w:semiHidden="0" w:unhideWhenUsed="0"/>
-    <w:lsdException w:name="Note Level 7" w:semiHidden="0" w:unhideWhenUsed="0"/>
-    <w:lsdException w:name="Note Level 8" w:semiHidden="0" w:unhideWhenUsed="0"/>
-    <w:lsdException w:name="Note Level 9" w:semiHidden="0" w:unhideWhenUsed="0"/>
-    <w:lsdException w:name="Placeholder Text" w:unhideWhenUsed="0"/>
-    <w:lsdException w:name="No Spacing" w:semiHidden="0" w:uiPriority="1" w:unhideWhenUsed="0" w:qFormat="1"/>
-    <w:lsdException w:name="Light Shading" w:semiHidden="0" w:uiPriority="60" w:unhideWhenUsed="0"/>
-    <w:lsdException w:name="Light List" w:semiHidden="0" w:uiPriority="61" w:unhideWhenUsed="0"/>
-    <w:lsdException w:name="Light Grid" w:semiHidden="0" w:uiPriority="62" w:unhideWhenUsed="0"/>
-    <w:lsdException w:name="Medium Shading 1" w:semiHidden="0" w:uiPriority="63" w:unhideWhenUsed="0"/>
-    <w:lsdException w:name="Medium Shading 2" w:semiHidden="0" w:uiPriority="64" w:unhideWhenUsed="0"/>
-    <w:lsdException w:name="Medium List 1" w:semiHidden="0" w:uiPriority="65" w:unhideWhenUsed="0"/>
-    <w:lsdException w:name="Medium List 2" w:semiHidden="0" w:uiPriority="66" w:unhideWhenUsed="0"/>
-    <w:lsdException w:name="Medium Grid 1" w:semiHidden="0" w:uiPriority="67" w:unhideWhenUsed="0"/>
-    <w:lsdException w:name="Medium Grid 2" w:semiHidden="0" w:uiPriority="68" w:unhideWhenUsed="0"/>
-    <w:lsdException w:name="Medium Grid 3" w:semiHidden="0" w:uiPriority="69" w:unhideWhenUsed="0"/>
-    <w:lsdException w:name="Dark List" w:semiHidden="0" w:uiPriority="70" w:unhideWhenUsed="0"/>
-    <w:lsdException w:name="Colorful Shading" w:semiHidden="0" w:uiPriority="71" w:unhideWhenUsed="0"/>
-    <w:lsdException w:name="Colorful List" w:semiHidden="0" w:uiPriority="72" w:unhideWhenUsed="0"/>
-    <w:lsdException w:name="Colorful Grid" w:semiHidden="0" w:uiPriority="73" w:unhideWhenUsed="0"/>
-    <w:lsdException w:name="Light Shading Accent 1" w:semiHidden="0" w:uiPriority="60" w:unhideWhenUsed="0"/>
-    <w:lsdException w:name="Light List Accent 1" w:semiHidden="0" w:uiPriority="61" w:unhideWhenUsed="0"/>
-    <w:lsdException w:name="Light Grid Accent 1" w:semiHidden="0" w:uiPriority="62" w:unhideWhenUsed="0"/>
-    <w:lsdException w:name="Medium Shading 1 Accent 1" w:semiHidden="0" w:uiPriority="63" w:unhideWhenUsed="0"/>
-    <w:lsdException w:name="Medium Shading 2 Accent 1" w:semiHidden="0" w:uiPriority="64" w:unhideWhenUsed="0"/>
-    <w:lsdException w:name="Medium List 1 Accent 1" w:semiHidden="0" w:uiPriority="65" w:unhideWhenUsed="0"/>
-    <w:lsdException w:name="Revision" w:unhideWhenUsed="0"/>
-    <w:lsdException w:name="List Paragraph" w:semiHidden="0" w:uiPriority="34" w:unhideWhenUsed="0" w:qFormat="1"/>
-    <w:lsdException w:name="Quote" w:semiHidden="0" w:uiPriority="29" w:unhideWhenUsed="0" w:qFormat="1"/>
-    <w:lsdException w:name="Intense Quote" w:semiHidden="0" w:uiPriority="30" w:unhideWhenUsed="0" w:qFormat="1"/>
-    <w:lsdException w:name="Medium List 2 Accent 1" w:semiHidden="0" w:uiPriority="66" w:unhideWhenUsed="0"/>
-    <w:lsdException w:name="Medium Grid 1 Accent 1" w:semiHidden="0" w:uiPriority="67" w:unhideWhenUsed="0"/>
-    <w:lsdException w:name="Medium Grid 2 Accent 1" w:semiHidden="0" w:uiPriority="68" w:unhideWhenUsed="0"/>
-    <w:lsdException w:name="Medium Grid 3 Accent 1" w:semiHidden="0" w:uiPriority="69" w:unhideWhenUsed="0"/>
-    <w:lsdException w:name="Dark List Accent 1" w:semiHidden="0" w:uiPriority="70" w:unhideWhenUsed="0"/>
-    <w:lsdException w:name="Colorful Shading Accent 1" w:semiHidden="0" w:uiPriority="71" w:unhideWhenUsed="0"/>
-    <w:lsdException w:name="Colorful List Accent 1" w:semiHidden="0" w:uiPriority="72" w:unhideWhenUsed="0"/>
-    <w:lsdException w:name="Colorful Grid Accent 1" w:semiHidden="0" w:uiPriority="73" w:unhideWhenUsed="0"/>
-    <w:lsdException w:name="Light Shading Accent 2" w:semiHidden="0" w:uiPriority="60" w:unhideWhenUsed="0"/>
-    <w:lsdException w:name="Light List Accent 2" w:semiHidden="0" w:uiPriority="61" w:unhideWhenUsed="0"/>
-    <w:lsdException w:name="Light Grid Accent 2" w:semiHidden="0" w:uiPriority="62" w:unhideWhenUsed="0"/>
-    <w:lsdException w:name="Medium Shading 1 Accent 2" w:semiHidden="0" w:uiPriority="63" w:unhideWhenUsed="0"/>
-    <w:lsdException w:name="Medium Shading 2 Accent 2" w:semiHidden="0" w:uiPriority="64" w:unhideWhenUsed="0"/>
-    <w:lsdException w:name="Medium List 1 Accent 2" w:semiHidden="0" w:uiPriority="65" w:unhideWhenUsed="0"/>
-    <w:lsdException w:name="Medium List 2 Accent 2" w:semiHidden="0" w:uiPriority="66" w:unhideWhenUsed="0"/>
-    <w:lsdException w:name="Medium Grid 1 Accent 2" w:semiHidden="0" w:uiPriority="67" w:unhideWhenUsed="0"/>
-    <w:lsdException w:name="Medium Grid 2 Accent 2" w:semiHidden="0" w:uiPriority="68" w:unhideWhenUsed="0"/>
-    <w:lsdException w:name="Medium Grid 3 Accent 2" w:semiHidden="0" w:uiPriority="69" w:unhideWhenUsed="0"/>
-    <w:lsdException w:name="Dark List Accent 2" w:semiHidden="0" w:uiPriority="70" w:unhideWhenUsed="0"/>
-    <w:lsdException w:name="Colorful Shading Accent 2" w:semiHidden="0" w:uiPriority="71" w:unhideWhenUsed="0"/>
-    <w:lsdException w:name="Colorful List Accent 2" w:semiHidden="0" w:uiPriority="72" w:unhideWhenUsed="0"/>
-    <w:lsdException w:name="Colorful Grid Accent 2" w:semiHidden="0" w:uiPriority="73" w:unhideWhenUsed="0"/>
-    <w:lsdException w:name="Light Shading Accent 3" w:semiHidden="0" w:uiPriority="60" w:unhideWhenUsed="0"/>
-    <w:lsdException w:name="Light List Accent 3" w:semiHidden="0" w:uiPriority="61" w:unhideWhenUsed="0"/>
-    <w:lsdException w:name="Light Grid Accent 3" w:semiHidden="0" w:uiPriority="62" w:unhideWhenUsed="0"/>
-    <w:lsdException w:name="Medium Shading 1 Accent 3" w:semiHidden="0" w:uiPriority="63" w:unhideWhenUsed="0"/>
-    <w:lsdException w:name="Medium Shading 2 Accent 3" w:semiHidden="0" w:uiPriority="64" w:unhideWhenUsed="0"/>
-    <w:lsdException w:name="Medium List 1 Accent 3" w:semiHidden="0" w:uiPriority="65" w:unhideWhenUsed="0"/>
-    <w:lsdException w:name="Medium List 2 Accent 3" w:semiHidden="0" w:uiPriority="66" w:unhideWhenUsed="0"/>
-    <w:lsdException w:name="Medium Grid 1 Accent 3" w:semiHidden="0" w:uiPriority="67" w:unhideWhenUsed="0"/>
-    <w:lsdException w:name="Medium Grid 2 Accent 3" w:semiHidden="0" w:uiPriority="68" w:unhideWhenUsed="0"/>
-    <w:lsdException w:name="Medium Grid 3 Accent 3" w:semiHidden="0" w:uiPriority="69" w:unhideWhenUsed="0"/>
-    <w:lsdException w:name="Dark List Accent 3" w:semiHidden="0" w:uiPriority="70" w:unhideWhenUsed="0"/>
-    <w:lsdException w:name="Colorful Shading Accent 3" w:semiHidden="0" w:uiPriority="71" w:unhideWhenUsed="0"/>
-    <w:lsdException w:name="Colorful List Accent 3" w:semiHidden="0" w:uiPriority="72" w:unhideWhenUsed="0"/>
-    <w:lsdException w:name="Colorful Grid Accent 3" w:semiHidden="0" w:uiPriority="73" w:unhideWhenUsed="0"/>
-    <w:lsdException w:name="Light Shading Accent 4" w:semiHidden="0" w:uiPriority="60" w:unhideWhenUsed="0"/>
-    <w:lsdException w:name="Light List Accent 4" w:semiHidden="0" w:uiPriority="61" w:unhideWhenUsed="0"/>
-    <w:lsdException w:name="Light Grid Accent 4" w:semiHidden="0" w:uiPriority="62" w:unhideWhenUsed="0"/>
-    <w:lsdException w:name="Medium Shading 1 Accent 4" w:semiHidden="0" w:uiPriority="63" w:unhideWhenUsed="0"/>
-    <w:lsdException w:name="Medium Shading 2 Accent 4" w:semiHidden="0" w:uiPriority="64" w:unhideWhenUsed="0"/>
-    <w:lsdException w:name="Medium List 1 Accent 4" w:semiHidden="0" w:uiPriority="65" w:unhideWhenUsed="0"/>
-    <w:lsdException w:name="Medium List 2 Accent 4" w:semiHidden="0" w:uiPriority="66" w:unhideWhenUsed="0"/>
-    <w:lsdException w:name="Medium Grid 1 Accent 4" w:semiHidden="0" w:uiPriority="67" w:unhideWhenUsed="0"/>
-    <w:lsdException w:name="Medium Grid 2 Accent 4" w:semiHidden="0" w:uiPriority="68" w:unhideWhenUsed="0"/>
-    <w:lsdException w:name="Medium Grid 3 Accent 4" w:semiHidden="0" w:uiPriority="69" w:unhideWhenUsed="0"/>
-    <w:lsdException w:name="Dark List Accent 4" w:semiHidden="0" w:uiPriority="70" w:unhideWhenUsed="0"/>
-    <w:lsdException w:name="Colorful Shading Accent 4" w:semiHidden="0" w:uiPriority="71" w:unhideWhenUsed="0"/>
-    <w:lsdException w:name="Colorful List Accent 4" w:semiHidden="0" w:uiPriority="72" w:unhideWhenUsed="0"/>
-    <w:lsdException w:name="Colorful Grid Accent 4" w:semiHidden="0" w:uiPriority="73" w:unhideWhenUsed="0"/>
-    <w:lsdException w:name="Light Shading Accent 5" w:semiHidden="0" w:uiPriority="60" w:unhideWhenUsed="0"/>
-    <w:lsdException w:name="Light List Accent 5" w:semiHidden="0" w:uiPriority="61" w:unhideWhenUsed="0"/>
-    <w:lsdException w:name="Light Grid Accent 5" w:semiHidden="0" w:uiPriority="62" w:unhideWhenUsed="0"/>
-    <w:lsdException w:name="Medium Shading 1 Accent 5" w:semiHidden="0" w:uiPriority="63" w:unhideWhenUsed="0"/>
-    <w:lsdException w:name="Medium Shading 2 Accent 5" w:semiHidden="0" w:uiPriority="64" w:unhideWhenUsed="0"/>
-    <w:lsdException w:name="Medium List 1 Accent 5" w:semiHidden="0" w:uiPriority="65" w:unhideWhenUsed="0"/>
-    <w:lsdException w:name="Medium List 2 Accent 5" w:semiHidden="0" w:uiPriority="66" w:unhideWhenUsed="0"/>
-    <w:lsdException w:name="Medium Grid 1 Accent 5" w:semiHidden="0" w:uiPriority="67" w:unhideWhenUsed="0"/>
-    <w:lsdException w:name="Medium Grid 2 Accent 5" w:semiHidden="0" w:uiPriority="68" w:unhideWhenUsed="0"/>
-    <w:lsdException w:name="Medium Grid 3 Accent 5" w:semiHidden="0" w:uiPriority="69" w:unhideWhenUsed="0"/>
-    <w:lsdException w:name="Dark List Accent 5" w:semiHidden="0" w:uiPriority="70" w:unhideWhenUsed="0"/>
-    <w:lsdException w:name="Colorful Shading Accent 5" w:semiHidden="0" w:uiPriority="71" w:unhideWhenUsed="0"/>
-    <w:lsdException w:name="Colorful List Accent 5" w:semiHidden="0" w:uiPriority="72" w:unhideWhenUsed="0"/>
-    <w:lsdException w:name="Colorful Grid Accent 5" w:semiHidden="0" w:uiPriority="73" w:unhideWhenUsed="0"/>
-    <w:lsdException w:name="Light Shading Accent 6" w:semiHidden="0" w:uiPriority="60" w:unhideWhenUsed="0"/>
-    <w:lsdException w:name="Light List Accent 6" w:semiHidden="0" w:uiPriority="61" w:unhideWhenUsed="0"/>
-    <w:lsdException w:name="Light Grid Accent 6" w:semiHidden="0" w:uiPriority="62" w:unhideWhenUsed="0"/>
-    <w:lsdException w:name="Medium Shading 1 Accent 6" w:semiHidden="0" w:uiPriority="63" w:unhideWhenUsed="0"/>
-    <w:lsdException w:name="Medium Shading 2 Accent 6" w:semiHidden="0" w:uiPriority="64" w:unhideWhenUsed="0"/>
-    <w:lsdException w:name="Medium List 1 Accent 6" w:semiHidden="0" w:uiPriority="65" w:unhideWhenUsed="0"/>
-    <w:lsdException w:name="Medium List 2 Accent 6" w:semiHidden="0" w:uiPriority="66" w:unhideWhenUsed="0"/>
-    <w:lsdException w:name="Medium Grid 1 Accent 6" w:semiHidden="0" w:uiPriority="67" w:unhideWhenUsed="0"/>
-    <w:lsdException w:name="Medium Grid 2 Accent 6" w:semiHidden="0" w:uiPriority="68" w:unhideWhenUsed="0"/>
-    <w:lsdException w:name="Medium Grid 3 Accent 6" w:semiHidden="0" w:uiPriority="69" w:unhideWhenUsed="0"/>
-    <w:lsdException w:name="Dark List Accent 6" w:semiHidden="0" w:uiPriority="70" w:unhideWhenUsed="0"/>
-    <w:lsdException w:name="Colorful Shading Accent 6" w:semiHidden="0" w:uiPriority="71" w:unhideWhenUsed="0"/>
-    <w:lsdException w:name="Colorful List Accent 6" w:semiHidden="0" w:uiPriority="72" w:unhideWhenUsed="0"/>
-    <w:lsdException w:name="Colorful Grid Accent 6" w:semiHidden="0" w:uiPriority="73" w:unhideWhenUsed="0"/>
-    <w:lsdException w:name="Subtle Emphasis" w:semiHidden="0" w:uiPriority="19" w:unhideWhenUsed="0" w:qFormat="1"/>
-    <w:lsdException w:name="Intense Emphasis" w:semiHidden="0" w:uiPriority="21" w:unhideWhenUsed="0" w:qFormat="1"/>
-    <w:lsdException w:name="Subtle Reference" w:semiHidden="0" w:uiPriority="31" w:unhideWhenUsed="0" w:qFormat="1"/>
-    <w:lsdException w:name="Intense Reference" w:semiHidden="0" w:uiPriority="32" w:unhideWhenUsed="0" w:qFormat="1"/>
-    <w:lsdException w:name="Book Title" w:semiHidden="0" w:uiPriority="33" w:unhideWhenUsed="0" w:qFormat="1"/>
-    <w:lsdException w:name="Bibliography" w:uiPriority="37"/>
-    <w:lsdException w:name="TOC Heading" w:uiPriority="39" w:qFormat="1"/>
-  </w:latentStyles>
-  <w:style w:type="paragraph" w:default="1" w:styleId="Normal">
-    <w:name w:val="Normal"/>
-    <w:qFormat/>
-  </w:style>
-  <w:style w:type="paragraph" w:styleId="Heading1">
-    <w:name w:val="heading 1"/>
-    <w:basedOn w:val="Normal"/>
-    <w:next w:val="Normal"/>
-    <w:link w:val="Heading1Char"/>
-    <w:uiPriority w:val="9"/>
-    <w:qFormat/>
-    <w:rsid w:val="00695FC7"/>
-    <w:pPr>
-      <w:keepNext/>
-      <w:keepLines/>
-      <w:spacing w:before="240" w:after="0"/>
-      <w:outlineLvl w:val="0"/>
-    </w:pPr>
-    <w:rPr>
-      <w:rFonts w:asciiTheme="majorHAnsi" w:eastAsiaTheme="majorEastAsia" w:hAnsiTheme="majorHAnsi" w:cstheme="majorBidi"/>
-      <w:color w:val="2E74B5" w:themeColor="accent1" w:themeShade="BF"/>
-      <w:sz w:val="32"/>
-      <w:szCs w:val="32"/>
-    </w:rPr>
-  </w:style>
-  <w:style w:type="paragraph" w:styleId="Heading2">
-    <w:name w:val="heading 2"/>
-    <w:basedOn w:val="Normal"/>
-    <w:next w:val="Normal"/>
-    <w:link w:val="Heading2Char"/>
-    <w:uiPriority w:val="9"/>
-    <w:semiHidden/>
-    <w:unhideWhenUsed/>
-    <w:qFormat/>
-    <w:rsid w:val="000B6069"/>
-    <w:pPr>
-      <w:keepNext/>
-      <w:keepLines/>
-      <w:spacing w:before="200" w:after="0"/>
-      <w:outlineLvl w:val="1"/>
-    </w:pPr>
-    <w:rPr>
-      <w:rFonts w:asciiTheme="majorHAnsi" w:eastAsiaTheme="majorEastAsia" w:hAnsiTheme="majorHAnsi" w:cstheme="majorBidi"/>
-      <w:b/>
-      <w:bCs/>
-      <w:color w:val="5B9BD5" w:themeColor="accent1"/>
-      <w:sz w:val="26"/>
-      <w:szCs w:val="26"/>
-    </w:rPr>
-  </w:style>
-  <w:style w:type="character" w:default="1" w:styleId="DefaultParagraphFont">
-    <w:name w:val="Default Paragraph Font"/>
-    <w:uiPriority w:val="1"/>
-    <w:semiHidden/>
-    <w:unhideWhenUsed/>
-  </w:style>
-  <w:style w:type="table" w:default="1" w:styleId="TableNormal">
-    <w:name w:val="Normal Table"/>
-    <w:uiPriority w:val="99"/>
-    <w:semiHidden/>
-    <w:unhideWhenUsed/>
-    <w:tblPr>
-      <w:tblInd w:w="0" w:type="dxa"/>
-      <w:tblCellMar>
-        <w:top w:w="0" w:type="dxa"/>
-        <w:left w:w="108" w:type="dxa"/>
-        <w:bottom w:w="0" w:type="dxa"/>
-        <w:right w:w="108" w:type="dxa"/>
-      </w:tblCellMar>
-    </w:tblPr>
-  </w:style>
-  <w:style w:type="numbering" w:default="1" w:styleId="NoList">
-    <w:name w:val="No List"/>
-    <w:uiPriority w:val="99"/>
-    <w:semiHidden/>
-    <w:unhideWhenUsed/>
-  </w:style>
-  <w:style w:type="paragraph" w:styleId="Title">
-    <w:name w:val="Title"/>
-    <w:basedOn w:val="Normal"/>
-    <w:next w:val="Normal"/>
-    <w:link w:val="TitleChar"/>
-    <w:uiPriority w:val="10"/>
-    <w:qFormat/>
-    <w:rsid w:val="001150EA"/>
-    <w:pPr>
-      <w:spacing w:after="0" w:line="240" w:lineRule="auto"/>
-      <w:contextualSpacing/>
-    </w:pPr>
-    <w:rPr>
-      <w:rFonts w:asciiTheme="majorHAnsi" w:eastAsiaTheme="majorEastAsia" w:hAnsiTheme="majorHAnsi" w:cstheme="majorBidi"/>
-      <w:spacing w:val="-10"/>
-      <w:kern w:val="28"/>
-      <w:sz w:val="56"/>
-      <w:szCs w:val="56"/>
-    </w:rPr>
-  </w:style>
-  <w:style w:type="character" w:customStyle="1" w:styleId="TitleChar">
-    <w:name w:val="Title Char"/>
-    <w:basedOn w:val="DefaultParagraphFont"/>
-    <w:link w:val="Title"/>
-    <w:uiPriority w:val="10"/>
-    <w:rsid w:val="001150EA"/>
-    <w:rPr>
-      <w:rFonts w:asciiTheme="majorHAnsi" w:eastAsiaTheme="majorEastAsia" w:hAnsiTheme="majorHAnsi" w:cstheme="majorBidi"/>
-      <w:spacing w:val="-10"/>
-      <w:kern w:val="28"/>
-      <w:sz w:val="56"/>
-      <w:szCs w:val="56"/>
-    </w:rPr>
-  </w:style>
-  <w:style w:type="paragraph" w:styleId="NormalWeb">
-    <w:name w:val="Normal (Web)"/>
-    <w:basedOn w:val="Normal"/>
-    <w:uiPriority w:val="99"/>
-    <w:semiHidden/>
-    <w:unhideWhenUsed/>
-    <w:rsid w:val="001150EA"/>
-    <w:pPr>
-      <w:spacing w:before="100" w:beforeAutospacing="1" w:after="100" w:afterAutospacing="1" w:line="240" w:lineRule="auto"/>
-    </w:pPr>
-    <w:rPr>
-      <w:rFonts w:ascii="Times New Roman" w:eastAsia="Times New Roman" w:hAnsi="Times New Roman" w:cs="Times New Roman"/>
-      <w:sz w:val="24"/>
-      <w:szCs w:val="24"/>
-    </w:rPr>
-  </w:style>
-  <w:style w:type="character" w:customStyle="1" w:styleId="snap">
-    <w:name w:val="snap"/>
-    <w:basedOn w:val="DefaultParagraphFont"/>
-    <w:rsid w:val="001150EA"/>
-  </w:style>
-  <w:style w:type="paragraph" w:customStyle="1" w:styleId="quotebrown">
-    <w:name w:val="quotebrown"/>
-    <w:basedOn w:val="Normal"/>
-    <w:rsid w:val="001150EA"/>
-    <w:pPr>
-      <w:spacing w:before="100" w:beforeAutospacing="1" w:after="100" w:afterAutospacing="1" w:line="240" w:lineRule="auto"/>
-    </w:pPr>
-    <w:rPr>
-      <w:rFonts w:ascii="Times New Roman" w:eastAsia="Times New Roman" w:hAnsi="Times New Roman" w:cs="Times New Roman"/>
-      <w:sz w:val="24"/>
-      <w:szCs w:val="24"/>
-    </w:rPr>
-  </w:style>
-  <w:style w:type="character" w:styleId="Hyperlink">
-    <w:name w:val="Hyperlink"/>
-    <w:basedOn w:val="DefaultParagraphFont"/>
-    <w:uiPriority w:val="99"/>
-    <w:unhideWhenUsed/>
-    <w:rsid w:val="001150EA"/>
-    <w:rPr>
-      <w:color w:val="0000FF"/>
-      <w:u w:val="single"/>
-    </w:rPr>
-  </w:style>
-  <w:style w:type="character" w:styleId="Emphasis">
-    <w:name w:val="Emphasis"/>
-    <w:basedOn w:val="DefaultParagraphFont"/>
-    <w:uiPriority w:val="20"/>
-    <w:qFormat/>
-    <w:rsid w:val="001150EA"/>
-    <w:rPr>
-      <w:i/>
-      <w:iCs/>
-    </w:rPr>
-  </w:style>
-  <w:style w:type="paragraph" w:customStyle="1" w:styleId="center">
-    <w:name w:val="center"/>
-    <w:basedOn w:val="Normal"/>
-    <w:rsid w:val="001150EA"/>
-    <w:pPr>
-      <w:spacing w:before="100" w:beforeAutospacing="1" w:after="100" w:afterAutospacing="1" w:line="240" w:lineRule="auto"/>
-    </w:pPr>
-    <w:rPr>
-      <w:rFonts w:ascii="Times New Roman" w:eastAsia="Times New Roman" w:hAnsi="Times New Roman" w:cs="Times New Roman"/>
-      <w:sz w:val="24"/>
-      <w:szCs w:val="24"/>
-    </w:rPr>
-  </w:style>
-  <w:style w:type="character" w:styleId="Strong">
-    <w:name w:val="Strong"/>
-    <w:basedOn w:val="DefaultParagraphFont"/>
-    <w:uiPriority w:val="22"/>
-    <w:qFormat/>
-    <w:rsid w:val="001150EA"/>
-    <w:rPr>
-      <w:b/>
-      <w:bCs/>
-    </w:rPr>
-  </w:style>
-  <w:style w:type="table" w:styleId="TableGrid">
-    <w:name w:val="Table Grid"/>
-    <w:basedOn w:val="TableNormal"/>
-    <w:uiPriority w:val="39"/>
-    <w:rsid w:val="00815640"/>
-    <w:pPr>
-      <w:spacing w:after="0" w:line="240" w:lineRule="auto"/>
-    </w:pPr>
-    <w:tblPr>
-      <w:tblInd w:w="0" w:type="dxa"/>
-      <w:tblBorders>
-        <w:top w:val="single" w:sz="4" w:space="0" w:color="auto"/>
-        <w:left w:val="single" w:sz="4" w:space="0" w:color="auto"/>
-        <w:bottom w:val="single" w:sz="4" w:space="0" w:color="auto"/>
-        <w:right w:val="single" w:sz="4" w:space="0" w:color="auto"/>
-        <w:insideH w:val="single" w:sz="4" w:space="0" w:color="auto"/>
-        <w:insideV w:val="single" w:sz="4" w:space="0" w:color="auto"/>
-      </w:tblBorders>
-      <w:tblCellMar>
-        <w:top w:w="0" w:type="dxa"/>
-        <w:left w:w="108" w:type="dxa"/>
-        <w:bottom w:w="0" w:type="dxa"/>
-        <w:right w:w="108" w:type="dxa"/>
-      </w:tblCellMar>
-    </w:tblPr>
-  </w:style>
-  <w:style w:type="table" w:customStyle="1" w:styleId="GridTable4">
-    <w:name w:val="Grid Table 4"/>
-    <w:basedOn w:val="TableNormal"/>
-    <w:uiPriority w:val="49"/>
-    <w:rsid w:val="009D4024"/>
-    <w:pPr>
-      <w:spacing w:after="0" w:line="240" w:lineRule="auto"/>
-    </w:pPr>
-    <w:tblPr>
-      <w:tblStyleRowBandSize w:val="1"/>
-      <w:tblStyleColBandSize w:val="1"/>
-      <w:tblInd w:w="0" w:type="dxa"/>
-      <w:tblBorders>
-        <w:top w:val="single" w:sz="4" w:space="0" w:color="666666" w:themeColor="text1" w:themeTint="99"/>
-        <w:left w:val="single" w:sz="4" w:space="0" w:color="666666" w:themeColor="text1" w:themeTint="99"/>
-        <w:bottom w:val="single" w:sz="4" w:space="0" w:color="666666" w:themeColor="text1" w:themeTint="99"/>
-        <w:right w:val="single" w:sz="4" w:space="0" w:color="666666" w:themeColor="text1" w:themeTint="99"/>
-        <w:insideH w:val="single" w:sz="4" w:space="0" w:color="666666" w:themeColor="text1" w:themeTint="99"/>
-        <w:insideV w:val="single" w:sz="4" w:space="0" w:color="666666" w:themeColor="text1" w:themeTint="99"/>
-      </w:tblBorders>
-      <w:tblCellMar>
-        <w:top w:w="0" w:type="dxa"/>
-        <w:left w:w="108" w:type="dxa"/>
-        <w:bottom w:w="0" w:type="dxa"/>
-        <w:right w:w="108" w:type="dxa"/>
-      </w:tblCellMar>
     </w:tblPr>
     <w:tblStylePr w:type="firstRow">
       <w:rPr>
@@ -4618,13 +3990,22 @@
   <a:extraClrSchemeLst/>
   <a:extLst>
     <a:ext uri="{05A4C25C-085E-4340-85A3-A5531E510DB2}">
-      <thm15:themeFamily xmlns:thm15="http://schemas.microsoft.com/office/thememl/2012/main" xmlns="" name="Office Theme" id="{62F939B6-93AF-4DB8-9C6B-D6C7DFDC589F}" vid="{4A3C46E8-61CC-4603-A589-7422A47A8E4A}"/>
+      <thm15:themeFamily xmlns:thm15="http://schemas.microsoft.com/office/thememl/2012/main" name="Office Theme" id="{62F939B6-93AF-4DB8-9C6B-D6C7DFDC589F}" vid="{4A3C46E8-61CC-4603-A589-7422A47A8E4A}"/>
     </a:ext>
   </a:extLst>
 </a:theme>
 </file>
 
 <file path=customXml/item1.xml><?xml version="1.0" encoding="utf-8"?>
+<?mso-contentType ?>
+<FormTemplates xmlns="http://schemas.microsoft.com/sharepoint/v3/contenttype/forms">
+  <Display>DocumentLibraryForm</Display>
+  <Edit>DocumentLibraryForm</Edit>
+  <New>DocumentLibraryForm</New>
+</FormTemplates>
+</file>
+
+<file path=customXml/item2.xml><?xml version="1.0" encoding="utf-8"?>
 <ct:contentTypeSchema xmlns:ct="http://schemas.microsoft.com/office/2006/metadata/contentType" xmlns:ma="http://schemas.microsoft.com/office/2006/metadata/properties/metaAttributes" ct:_="" ma:_="" ma:contentTypeName="Document" ma:contentTypeID="0x0101004596370FD1F0044CA9FA6146E1C9F82E" ma:contentTypeVersion="20" ma:contentTypeDescription="Create a new document." ma:contentTypeScope="" ma:versionID="cee636d40df3b0a010f845155263f0a1">
   <xsd:schema xmlns:xsd="http://www.w3.org/2001/XMLSchema" xmlns:xs="http://www.w3.org/2001/XMLSchema" xmlns:p="http://schemas.microsoft.com/office/2006/metadata/properties" xmlns:ns1="http://schemas.microsoft.com/sharepoint/v3" xmlns:ns2="02dde863-7147-4e23-b38c-7bb8d7bf3e42" xmlns:ns3="e80a5a3c-d611-4b18-9b03-808fdecb7b6f" xmlns:ns4="http://schemas.microsoft.com/sharepoint/v4" xmlns:ns5="5edd459b-714d-42ed-b78f-512da7d1c14e" targetNamespace="http://schemas.microsoft.com/office/2006/metadata/properties" ma:root="true" ma:fieldsID="de7d79a52fc59d34622e4a801a574d8e" ns1:_="" ns2:_="" ns3:_="" ns4:_="" ns5:_="">
     <xsd:import namespace="http://schemas.microsoft.com/sharepoint/v3"/>
@@ -4940,15 +4321,6 @@
 </ct:contentTypeSchema>
 </file>
 
-<file path=customXml/item2.xml><?xml version="1.0" encoding="utf-8"?>
-<?mso-contentType ?>
-<FormTemplates xmlns="http://schemas.microsoft.com/sharepoint/v3/contenttype/forms">
-  <Display>DocumentLibraryForm</Display>
-  <Edit>DocumentLibraryForm</Edit>
-  <New>DocumentLibraryForm</New>
-</FormTemplates>
-</file>
-
 <file path=customXml/item3.xml><?xml version="1.0" encoding="utf-8"?>
 <p:properties xmlns:p="http://schemas.microsoft.com/office/2006/metadata/properties" xmlns:xsi="http://www.w3.org/2001/XMLSchema-instance" xmlns:pc="http://schemas.microsoft.com/office/infopath/2007/PartnerControls">
   <documentManagement>
@@ -5038,6 +4410,14 @@
 </file>
 
 <file path=customXml/itemProps1.xml><?xml version="1.0" encoding="utf-8"?>
+<ds:datastoreItem xmlns:ds="http://schemas.openxmlformats.org/officeDocument/2006/customXml" ds:itemID="{3109AE69-BA35-469A-B7E8-486799D1C158}">
+  <ds:schemaRefs>
+    <ds:schemaRef ds:uri="http://schemas.microsoft.com/sharepoint/v3/contenttype/forms"/>
+  </ds:schemaRefs>
+</ds:datastoreItem>
+</file>
+
+<file path=customXml/itemProps2.xml><?xml version="1.0" encoding="utf-8"?>
 <ds:datastoreItem xmlns:ds="http://schemas.openxmlformats.org/officeDocument/2006/customXml" ds:itemID="{83C57EE9-56B0-4B0A-94C3-84E98770AE76}">
   <ds:schemaRefs>
     <ds:schemaRef ds:uri="http://schemas.microsoft.com/office/2006/metadata/contentType"/>
@@ -5059,14 +4439,6 @@
 </ds:datastoreItem>
 </file>
 
-<file path=customXml/itemProps2.xml><?xml version="1.0" encoding="utf-8"?>
-<ds:datastoreItem xmlns:ds="http://schemas.openxmlformats.org/officeDocument/2006/customXml" ds:itemID="{3109AE69-BA35-469A-B7E8-486799D1C158}">
-  <ds:schemaRefs>
-    <ds:schemaRef ds:uri="http://schemas.microsoft.com/sharepoint/v3/contenttype/forms"/>
-  </ds:schemaRefs>
-</ds:datastoreItem>
-</file>
-
 <file path=customXml/itemProps3.xml><?xml version="1.0" encoding="utf-8"?>
 <ds:datastoreItem xmlns:ds="http://schemas.openxmlformats.org/officeDocument/2006/customXml" ds:itemID="{283F29D7-93A8-4FF1-83B0-95061A862C0C}">
   <ds:schemaRefs>

</xml_diff>